<commit_message>
Proyecto base desplegado en AppEngine
</commit_message>
<xml_diff>
--- a/primer-entregable/FooDreams-AISS-1819.docx
+++ b/primer-entregable/FooDreams-AISS-1819.docx
@@ -487,26 +487,23 @@
         </w:rPr>
         <w:t xml:space="preserve">Enlace de la aplicación: </w:t>
       </w:r>
+      <w:hyperlink r:id="rId12" w:history="1">
+        <w:r>
+          <w:rPr>
+            <w:rStyle w:val="Hipervnculo"/>
+            <w:szCs w:val="24"/>
+          </w:rPr>
+          <w:t>https://foodreams.appspot.com</w:t>
+        </w:r>
+      </w:hyperlink>
       <w:r>
         <w:rPr>
           <w:szCs w:val="24"/>
         </w:rPr>
-        <w:t xml:space="preserve">&lt;Enlace de la aplicación en </w:t>
-      </w:r>
-      <w:proofErr w:type="spellStart"/>
-      <w:r>
-        <w:rPr>
-          <w:szCs w:val="24"/>
-        </w:rPr>
-        <w:t>AppEngine</w:t>
-      </w:r>
-      <w:proofErr w:type="spellEnd"/>
-      <w:r>
-        <w:rPr>
-          <w:szCs w:val="24"/>
-        </w:rPr>
-        <w:t>&gt;</w:t>
-      </w:r>
+        <w:t xml:space="preserve"> </w:t>
+      </w:r>
+      <w:bookmarkStart w:id="0" w:name="_GoBack"/>
+      <w:bookmarkEnd w:id="0"/>
     </w:p>
     <w:p>
       <w:pPr>
@@ -527,7 +524,7 @@
         </w:rPr>
         <w:t xml:space="preserve">Repositorio: </w:t>
       </w:r>
-      <w:hyperlink r:id="rId12" w:history="1">
+      <w:hyperlink r:id="rId13" w:history="1">
         <w:r>
           <w:rPr>
             <w:rStyle w:val="Hipervnculo"/>
@@ -2885,12 +2882,12 @@
       <w:pPr>
         <w:pStyle w:val="Ttulo1"/>
       </w:pPr>
-      <w:bookmarkStart w:id="0" w:name="_Toc471899224"/>
+      <w:bookmarkStart w:id="1" w:name="_Toc471899224"/>
       <w:r>
         <w:lastRenderedPageBreak/>
         <w:t>Introducción</w:t>
       </w:r>
-      <w:bookmarkEnd w:id="0"/>
+      <w:bookmarkEnd w:id="1"/>
     </w:p>
     <w:p>
       <w:pPr>
@@ -3055,12 +3052,12 @@
       <w:pPr>
         <w:pStyle w:val="Ttulo2"/>
       </w:pPr>
-      <w:bookmarkStart w:id="1" w:name="_Toc471899225"/>
+      <w:bookmarkStart w:id="2" w:name="_Toc471899225"/>
       <w:r>
         <w:lastRenderedPageBreak/>
         <w:t>Aplicaciones integradas</w:t>
       </w:r>
-      <w:bookmarkEnd w:id="1"/>
+      <w:bookmarkEnd w:id="2"/>
     </w:p>
     <w:p>
       <w:pPr>
@@ -3189,7 +3186,7 @@
                 <w:sz w:val="22"/>
               </w:rPr>
             </w:pPr>
-            <w:hyperlink r:id="rId13" w:history="1">
+            <w:hyperlink r:id="rId14" w:history="1">
               <w:r>
                 <w:rPr>
                   <w:rStyle w:val="Hipervnculo"/>
@@ -3263,7 +3260,7 @@
               </w:rPr>
               <w:t xml:space="preserve"> </w:t>
             </w:r>
-            <w:hyperlink r:id="rId14" w:history="1">
+            <w:hyperlink r:id="rId15" w:history="1">
               <w:r>
                 <w:rPr>
                   <w:rStyle w:val="Hipervnculo"/>
@@ -3332,27 +3329,13 @@
                 <w:sz w:val="22"/>
               </w:rPr>
             </w:pPr>
-            <w:hyperlink r:id="rId15" w:history="1">
+            <w:hyperlink r:id="rId16" w:history="1">
               <w:r>
                 <w:rPr>
                   <w:rStyle w:val="Hipervnculo"/>
                   <w:sz w:val="22"/>
                 </w:rPr>
-                <w:t>https://develo</w:t>
-              </w:r>
-              <w:r>
-                <w:rPr>
-                  <w:rStyle w:val="Hipervnculo"/>
-                  <w:sz w:val="22"/>
-                </w:rPr>
-                <w:t>p</w:t>
-              </w:r>
-              <w:r>
-                <w:rPr>
-                  <w:rStyle w:val="Hipervnculo"/>
-                  <w:sz w:val="22"/>
-                </w:rPr>
-                <w:t>ers.google.com/youtube/v3/docs/</w:t>
+                <w:t>https://developers.google.com/youtube/v3/docs/</w:t>
               </w:r>
             </w:hyperlink>
             <w:r>
@@ -3397,11 +3380,11 @@
       <w:pPr>
         <w:pStyle w:val="Ttulo2"/>
       </w:pPr>
-      <w:bookmarkStart w:id="2" w:name="_Toc471899226"/>
+      <w:bookmarkStart w:id="3" w:name="_Toc471899226"/>
       <w:r>
         <w:t>Evolución del proyecto</w:t>
       </w:r>
-      <w:bookmarkEnd w:id="2"/>
+      <w:bookmarkEnd w:id="3"/>
     </w:p>
     <w:p>
       <w:pPr>
@@ -3582,8 +3565,6 @@
           <w:szCs w:val="28"/>
         </w:rPr>
       </w:pPr>
-      <w:bookmarkStart w:id="3" w:name="_GoBack"/>
-      <w:bookmarkEnd w:id="3"/>
     </w:p>
     <w:p>
       <w:pPr>
@@ -3703,7 +3684,7 @@
                     </pic:cNvPicPr>
                   </pic:nvPicPr>
                   <pic:blipFill>
-                    <a:blip r:embed="rId16">
+                    <a:blip r:embed="rId17">
                       <a:extLst>
                         <a:ext uri="{28A0092B-C50C-407E-A947-70E740481C1C}">
                           <a14:useLocalDpi xmlns:a14="http://schemas.microsoft.com/office/drawing/2010/main" val="0"/>
@@ -3913,7 +3894,7 @@
                     <pic:cNvPicPr/>
                   </pic:nvPicPr>
                   <pic:blipFill>
-                    <a:blip r:embed="rId17">
+                    <a:blip r:embed="rId18">
                       <a:extLst>
                         <a:ext uri="{28A0092B-C50C-407E-A947-70E740481C1C}">
                           <a14:useLocalDpi xmlns:a14="http://schemas.microsoft.com/office/drawing/2010/main" val="0"/>
@@ -3990,7 +3971,7 @@
                     <pic:cNvPicPr/>
                   </pic:nvPicPr>
                   <pic:blipFill>
-                    <a:blip r:embed="rId18">
+                    <a:blip r:embed="rId19">
                       <a:extLst>
                         <a:ext uri="{28A0092B-C50C-407E-A947-70E740481C1C}">
                           <a14:useLocalDpi xmlns:a14="http://schemas.microsoft.com/office/drawing/2010/main" val="0"/>
@@ -4065,7 +4046,7 @@
                     <pic:cNvPicPr/>
                   </pic:nvPicPr>
                   <pic:blipFill>
-                    <a:blip r:embed="rId19">
+                    <a:blip r:embed="rId20">
                       <a:extLst>
                         <a:ext uri="{28A0092B-C50C-407E-A947-70E740481C1C}">
                           <a14:useLocalDpi xmlns:a14="http://schemas.microsoft.com/office/drawing/2010/main" val="0"/>
@@ -5463,7 +5444,7 @@
       <w:r>
         <w:t xml:space="preserve">. </w:t>
       </w:r>
-      <w:hyperlink r:id="rId20" w:history="1">
+      <w:hyperlink r:id="rId21" w:history="1">
         <w:r>
           <w:rPr>
             <w:rStyle w:val="Hipervnculo"/>
@@ -5541,8 +5522,8 @@
       </w:pPr>
     </w:p>
     <w:sectPr>
-      <w:footerReference w:type="even" r:id="rId21"/>
-      <w:footerReference w:type="default" r:id="rId22"/>
+      <w:footerReference w:type="even" r:id="rId22"/>
+      <w:footerReference w:type="default" r:id="rId23"/>
       <w:pgSz w:w="11906" w:h="16838"/>
       <w:pgMar w:top="1417" w:right="1701" w:bottom="1417" w:left="1701" w:header="708" w:footer="708" w:gutter="0"/>
       <w:pgNumType w:start="1"/>
@@ -8536,7 +8517,7 @@
 </file>
 
 <file path=customXml/itemProps1.xml><?xml version="1.0" encoding="utf-8"?>
-<ds:datastoreItem xmlns:ds="http://schemas.openxmlformats.org/officeDocument/2006/customXml" ds:itemID="{2FFA4F98-0AD7-AB42-8108-0E1B61B2527D}">
+<ds:datastoreItem xmlns:ds="http://schemas.openxmlformats.org/officeDocument/2006/customXml" ds:itemID="{7C463E35-940D-0D4F-AB30-4127CA8512E3}">
   <ds:schemaRefs>
     <ds:schemaRef ds:uri="http://schemas.openxmlformats.org/officeDocument/2006/bibliography"/>
   </ds:schemaRefs>

</xml_diff>

<commit_message>
Edición de la memoria del primer entregable completada
</commit_message>
<xml_diff>
--- a/primer-entregable/FooDreams-AISS-1819.docx
+++ b/primer-entregable/FooDreams-AISS-1819.docx
@@ -1204,6 +1204,8 @@
             </w:numPr>
           </w:pPr>
         </w:p>
+        <w:bookmarkStart w:id="0" w:name="_GoBack"/>
+        <w:bookmarkEnd w:id="0"/>
         <w:p>
           <w:pPr>
             <w:pStyle w:val="TDC1"/>
@@ -1223,7 +1225,7 @@
           <w:r>
             <w:fldChar w:fldCharType="separate"/>
           </w:r>
-          <w:hyperlink w:anchor="_Toc3592188" w:history="1">
+          <w:hyperlink w:anchor="_Toc3643529" w:history="1">
             <w:r>
               <w:rPr>
                 <w:rStyle w:val="Hipervnculo"/>
@@ -1266,7 +1268,7 @@
                 <w:noProof/>
                 <w:webHidden/>
               </w:rPr>
-              <w:instrText xml:space="preserve"> PAGEREF _Toc3592188 \h </w:instrText>
+              <w:instrText xml:space="preserve"> PAGEREF _Toc3643529 \h </w:instrText>
             </w:r>
             <w:r>
               <w:rPr>
@@ -1311,7 +1313,7 @@
               <w:lang w:eastAsia="es-ES_tradnl"/>
             </w:rPr>
           </w:pPr>
-          <w:hyperlink w:anchor="_Toc3592189" w:history="1">
+          <w:hyperlink w:anchor="_Toc3643530" w:history="1">
             <w:r>
               <w:rPr>
                 <w:rStyle w:val="Hipervnculo"/>
@@ -1354,7 +1356,7 @@
                 <w:noProof/>
                 <w:webHidden/>
               </w:rPr>
-              <w:instrText xml:space="preserve"> PAGEREF _Toc3592189 \h </w:instrText>
+              <w:instrText xml:space="preserve"> PAGEREF _Toc3643530 \h </w:instrText>
             </w:r>
             <w:r>
               <w:rPr>
@@ -1399,7 +1401,7 @@
               <w:lang w:eastAsia="es-ES_tradnl"/>
             </w:rPr>
           </w:pPr>
-          <w:hyperlink w:anchor="_Toc3592190" w:history="1">
+          <w:hyperlink w:anchor="_Toc3643531" w:history="1">
             <w:r>
               <w:rPr>
                 <w:rStyle w:val="Hipervnculo"/>
@@ -1442,7 +1444,7 @@
                 <w:noProof/>
                 <w:webHidden/>
               </w:rPr>
-              <w:instrText xml:space="preserve"> PAGEREF _Toc3592190 \h </w:instrText>
+              <w:instrText xml:space="preserve"> PAGEREF _Toc3643531 \h </w:instrText>
             </w:r>
             <w:r>
               <w:rPr>
@@ -1483,7 +1485,7 @@
               <w:lang w:eastAsia="es-ES_tradnl"/>
             </w:rPr>
           </w:pPr>
-          <w:hyperlink w:anchor="_Toc3592191" w:history="1">
+          <w:hyperlink w:anchor="_Toc3643532" w:history="1">
             <w:r>
               <w:rPr>
                 <w:rStyle w:val="Hipervnculo"/>
@@ -1526,7 +1528,7 @@
                 <w:noProof/>
                 <w:webHidden/>
               </w:rPr>
-              <w:instrText xml:space="preserve"> PAGEREF _Toc3592191 \h </w:instrText>
+              <w:instrText xml:space="preserve"> PAGEREF _Toc3643532 \h </w:instrText>
             </w:r>
             <w:r>
               <w:rPr>
@@ -1571,7 +1573,7 @@
               <w:lang w:eastAsia="es-ES_tradnl"/>
             </w:rPr>
           </w:pPr>
-          <w:hyperlink w:anchor="_Toc3592192" w:history="1">
+          <w:hyperlink w:anchor="_Toc3643533" w:history="1">
             <w:r>
               <w:rPr>
                 <w:rStyle w:val="Hipervnculo"/>
@@ -1614,7 +1616,7 @@
                 <w:noProof/>
                 <w:webHidden/>
               </w:rPr>
-              <w:instrText xml:space="preserve"> PAGEREF _Toc3592192 \h </w:instrText>
+              <w:instrText xml:space="preserve"> PAGEREF _Toc3643533 \h </w:instrText>
             </w:r>
             <w:r>
               <w:rPr>
@@ -1634,7 +1636,7 @@
                 <w:noProof/>
                 <w:webHidden/>
               </w:rPr>
-              <w:t>6</w:t>
+              <w:t>7</w:t>
             </w:r>
             <w:r>
               <w:rPr>
@@ -1659,7 +1661,7 @@
               <w:lang w:eastAsia="es-ES_tradnl"/>
             </w:rPr>
           </w:pPr>
-          <w:hyperlink w:anchor="_Toc3592193" w:history="1">
+          <w:hyperlink w:anchor="_Toc3643534" w:history="1">
             <w:r>
               <w:rPr>
                 <w:rStyle w:val="Hipervnculo"/>
@@ -1702,7 +1704,7 @@
                 <w:noProof/>
                 <w:webHidden/>
               </w:rPr>
-              <w:instrText xml:space="preserve"> PAGEREF _Toc3592193 \h </w:instrText>
+              <w:instrText xml:space="preserve"> PAGEREF _Toc3643534 \h </w:instrText>
             </w:r>
             <w:r>
               <w:rPr>
@@ -1722,7 +1724,7 @@
                 <w:noProof/>
                 <w:webHidden/>
               </w:rPr>
-              <w:t>7</w:t>
+              <w:t>8</w:t>
             </w:r>
             <w:r>
               <w:rPr>
@@ -1747,7 +1749,7 @@
               <w:lang w:eastAsia="es-ES_tradnl"/>
             </w:rPr>
           </w:pPr>
-          <w:hyperlink w:anchor="_Toc3592194" w:history="1">
+          <w:hyperlink w:anchor="_Toc3643535" w:history="1">
             <w:r>
               <w:rPr>
                 <w:rStyle w:val="Hipervnculo"/>
@@ -1790,7 +1792,7 @@
                 <w:noProof/>
                 <w:webHidden/>
               </w:rPr>
-              <w:instrText xml:space="preserve"> PAGEREF _Toc3592194 \h </w:instrText>
+              <w:instrText xml:space="preserve"> PAGEREF _Toc3643535 \h </w:instrText>
             </w:r>
             <w:r>
               <w:rPr>
@@ -1810,7 +1812,7 @@
                 <w:noProof/>
                 <w:webHidden/>
               </w:rPr>
-              <w:t>7</w:t>
+              <w:t>9</w:t>
             </w:r>
             <w:r>
               <w:rPr>
@@ -1835,7 +1837,7 @@
               <w:lang w:eastAsia="es-ES_tradnl"/>
             </w:rPr>
           </w:pPr>
-          <w:hyperlink w:anchor="_Toc3592195" w:history="1">
+          <w:hyperlink w:anchor="_Toc3643536" w:history="1">
             <w:r>
               <w:rPr>
                 <w:rStyle w:val="Hipervnculo"/>
@@ -1878,7 +1880,7 @@
                 <w:noProof/>
                 <w:webHidden/>
               </w:rPr>
-              <w:instrText xml:space="preserve"> PAGEREF _Toc3592195 \h </w:instrText>
+              <w:instrText xml:space="preserve"> PAGEREF _Toc3643536 \h </w:instrText>
             </w:r>
             <w:r>
               <w:rPr>
@@ -1898,7 +1900,7 @@
                 <w:noProof/>
                 <w:webHidden/>
               </w:rPr>
-              <w:t>8</w:t>
+              <w:t>10</w:t>
             </w:r>
             <w:r>
               <w:rPr>
@@ -1923,7 +1925,7 @@
               <w:lang w:eastAsia="es-ES_tradnl"/>
             </w:rPr>
           </w:pPr>
-          <w:hyperlink w:anchor="_Toc3592196" w:history="1">
+          <w:hyperlink w:anchor="_Toc3643537" w:history="1">
             <w:r>
               <w:rPr>
                 <w:rStyle w:val="Hipervnculo"/>
@@ -1966,7 +1968,7 @@
                 <w:noProof/>
                 <w:webHidden/>
               </w:rPr>
-              <w:instrText xml:space="preserve"> PAGEREF _Toc3592196 \h </w:instrText>
+              <w:instrText xml:space="preserve"> PAGEREF _Toc3643537 \h </w:instrText>
             </w:r>
             <w:r>
               <w:rPr>
@@ -1986,7 +1988,7 @@
                 <w:noProof/>
                 <w:webHidden/>
               </w:rPr>
-              <w:t>8</w:t>
+              <w:t>11</w:t>
             </w:r>
             <w:r>
               <w:rPr>
@@ -2011,7 +2013,7 @@
               <w:lang w:eastAsia="es-ES_tradnl"/>
             </w:rPr>
           </w:pPr>
-          <w:hyperlink w:anchor="_Toc3592197" w:history="1">
+          <w:hyperlink w:anchor="_Toc3643538" w:history="1">
             <w:r>
               <w:rPr>
                 <w:rStyle w:val="Hipervnculo"/>
@@ -2054,7 +2056,7 @@
                 <w:noProof/>
                 <w:webHidden/>
               </w:rPr>
-              <w:instrText xml:space="preserve"> PAGEREF _Toc3592197 \h </w:instrText>
+              <w:instrText xml:space="preserve"> PAGEREF _Toc3643538 \h </w:instrText>
             </w:r>
             <w:r>
               <w:rPr>
@@ -2074,7 +2076,7 @@
                 <w:noProof/>
                 <w:webHidden/>
               </w:rPr>
-              <w:t>9</w:t>
+              <w:t>12</w:t>
             </w:r>
             <w:r>
               <w:rPr>
@@ -2099,7 +2101,7 @@
               <w:lang w:eastAsia="es-ES_tradnl"/>
             </w:rPr>
           </w:pPr>
-          <w:hyperlink w:anchor="_Toc3592198" w:history="1">
+          <w:hyperlink w:anchor="_Toc3643539" w:history="1">
             <w:r>
               <w:rPr>
                 <w:rStyle w:val="Hipervnculo"/>
@@ -2142,7 +2144,7 @@
                 <w:noProof/>
                 <w:webHidden/>
               </w:rPr>
-              <w:instrText xml:space="preserve"> PAGEREF _Toc3592198 \h </w:instrText>
+              <w:instrText xml:space="preserve"> PAGEREF _Toc3643539 \h </w:instrText>
             </w:r>
             <w:r>
               <w:rPr>
@@ -2162,7 +2164,7 @@
                 <w:noProof/>
                 <w:webHidden/>
               </w:rPr>
-              <w:t>9</w:t>
+              <w:t>13</w:t>
             </w:r>
             <w:r>
               <w:rPr>
@@ -2187,7 +2189,7 @@
               <w:lang w:eastAsia="es-ES_tradnl"/>
             </w:rPr>
           </w:pPr>
-          <w:hyperlink w:anchor="_Toc3592199" w:history="1">
+          <w:hyperlink w:anchor="_Toc3643540" w:history="1">
             <w:r>
               <w:rPr>
                 <w:rStyle w:val="Hipervnculo"/>
@@ -2230,7 +2232,7 @@
                 <w:noProof/>
                 <w:webHidden/>
               </w:rPr>
-              <w:instrText xml:space="preserve"> PAGEREF _Toc3592199 \h </w:instrText>
+              <w:instrText xml:space="preserve"> PAGEREF _Toc3643540 \h </w:instrText>
             </w:r>
             <w:r>
               <w:rPr>
@@ -2250,7 +2252,7 @@
                 <w:noProof/>
                 <w:webHidden/>
               </w:rPr>
-              <w:t>10</w:t>
+              <w:t>13</w:t>
             </w:r>
             <w:r>
               <w:rPr>
@@ -2275,7 +2277,7 @@
               <w:lang w:eastAsia="es-ES_tradnl"/>
             </w:rPr>
           </w:pPr>
-          <w:hyperlink w:anchor="_Toc3592200" w:history="1">
+          <w:hyperlink w:anchor="_Toc3643541" w:history="1">
             <w:r>
               <w:rPr>
                 <w:rStyle w:val="Hipervnculo"/>
@@ -2318,7 +2320,7 @@
                 <w:noProof/>
                 <w:webHidden/>
               </w:rPr>
-              <w:instrText xml:space="preserve"> PAGEREF _Toc3592200 \h </w:instrText>
+              <w:instrText xml:space="preserve"> PAGEREF _Toc3643541 \h </w:instrText>
             </w:r>
             <w:r>
               <w:rPr>
@@ -2338,7 +2340,7 @@
                 <w:noProof/>
                 <w:webHidden/>
               </w:rPr>
-              <w:t>10</w:t>
+              <w:t>14</w:t>
             </w:r>
             <w:r>
               <w:rPr>
@@ -2363,7 +2365,7 @@
               <w:lang w:eastAsia="es-ES_tradnl"/>
             </w:rPr>
           </w:pPr>
-          <w:hyperlink w:anchor="_Toc3592201" w:history="1">
+          <w:hyperlink w:anchor="_Toc3643542" w:history="1">
             <w:r>
               <w:rPr>
                 <w:rStyle w:val="Hipervnculo"/>
@@ -2406,7 +2408,7 @@
                 <w:noProof/>
                 <w:webHidden/>
               </w:rPr>
-              <w:instrText xml:space="preserve"> PAGEREF _Toc3592201 \h </w:instrText>
+              <w:instrText xml:space="preserve"> PAGEREF _Toc3643542 \h </w:instrText>
             </w:r>
             <w:r>
               <w:rPr>
@@ -2426,7 +2428,7 @@
                 <w:noProof/>
                 <w:webHidden/>
               </w:rPr>
-              <w:t>11</w:t>
+              <w:t>14</w:t>
             </w:r>
             <w:r>
               <w:rPr>
@@ -2451,7 +2453,7 @@
               <w:lang w:eastAsia="es-ES_tradnl"/>
             </w:rPr>
           </w:pPr>
-          <w:hyperlink w:anchor="_Toc3592202" w:history="1">
+          <w:hyperlink w:anchor="_Toc3643543" w:history="1">
             <w:r>
               <w:rPr>
                 <w:rStyle w:val="Hipervnculo"/>
@@ -2494,7 +2496,7 @@
                 <w:noProof/>
                 <w:webHidden/>
               </w:rPr>
-              <w:instrText xml:space="preserve"> PAGEREF _Toc3592202 \h </w:instrText>
+              <w:instrText xml:space="preserve"> PAGEREF _Toc3643543 \h </w:instrText>
             </w:r>
             <w:r>
               <w:rPr>
@@ -2514,7 +2516,7 @@
                 <w:noProof/>
                 <w:webHidden/>
               </w:rPr>
-              <w:t>11</w:t>
+              <w:t>15</w:t>
             </w:r>
             <w:r>
               <w:rPr>
@@ -2539,7 +2541,7 @@
               <w:lang w:eastAsia="es-ES_tradnl"/>
             </w:rPr>
           </w:pPr>
-          <w:hyperlink w:anchor="_Toc3592203" w:history="1">
+          <w:hyperlink w:anchor="_Toc3643544" w:history="1">
             <w:r>
               <w:rPr>
                 <w:rStyle w:val="Hipervnculo"/>
@@ -2582,7 +2584,7 @@
                 <w:noProof/>
                 <w:webHidden/>
               </w:rPr>
-              <w:instrText xml:space="preserve"> PAGEREF _Toc3592203 \h </w:instrText>
+              <w:instrText xml:space="preserve"> PAGEREF _Toc3643544 \h </w:instrText>
             </w:r>
             <w:r>
               <w:rPr>
@@ -2602,7 +2604,7 @@
                 <w:noProof/>
                 <w:webHidden/>
               </w:rPr>
-              <w:t>12</w:t>
+              <w:t>15</w:t>
             </w:r>
             <w:r>
               <w:rPr>
@@ -2623,7 +2625,7 @@
               <w:lang w:eastAsia="es-ES_tradnl"/>
             </w:rPr>
           </w:pPr>
-          <w:hyperlink w:anchor="_Toc3592204" w:history="1">
+          <w:hyperlink w:anchor="_Toc3643545" w:history="1">
             <w:r>
               <w:rPr>
                 <w:rStyle w:val="Hipervnculo"/>
@@ -2666,7 +2668,7 @@
                 <w:noProof/>
                 <w:webHidden/>
               </w:rPr>
-              <w:instrText xml:space="preserve"> PAGEREF _Toc3592204 \h </w:instrText>
+              <w:instrText xml:space="preserve"> PAGEREF _Toc3643545 \h </w:instrText>
             </w:r>
             <w:r>
               <w:rPr>
@@ -2686,7 +2688,7 @@
                 <w:noProof/>
                 <w:webHidden/>
               </w:rPr>
-              <w:t>13</w:t>
+              <w:t>16</w:t>
             </w:r>
             <w:r>
               <w:rPr>
@@ -2711,7 +2713,7 @@
               <w:lang w:eastAsia="es-ES_tradnl"/>
             </w:rPr>
           </w:pPr>
-          <w:hyperlink w:anchor="_Toc3592205" w:history="1">
+          <w:hyperlink w:anchor="_Toc3643546" w:history="1">
             <w:r>
               <w:rPr>
                 <w:rStyle w:val="Hipervnculo"/>
@@ -2754,7 +2756,7 @@
                 <w:noProof/>
                 <w:webHidden/>
               </w:rPr>
-              <w:instrText xml:space="preserve"> PAGEREF _Toc3592205 \h </w:instrText>
+              <w:instrText xml:space="preserve"> PAGEREF _Toc3643546 \h </w:instrText>
             </w:r>
             <w:r>
               <w:rPr>
@@ -2774,7 +2776,7 @@
                 <w:noProof/>
                 <w:webHidden/>
               </w:rPr>
-              <w:t>13</w:t>
+              <w:t>16</w:t>
             </w:r>
             <w:r>
               <w:rPr>
@@ -2799,7 +2801,7 @@
               <w:lang w:eastAsia="es-ES_tradnl"/>
             </w:rPr>
           </w:pPr>
-          <w:hyperlink w:anchor="_Toc3592206" w:history="1">
+          <w:hyperlink w:anchor="_Toc3643547" w:history="1">
             <w:r>
               <w:rPr>
                 <w:rStyle w:val="Hipervnculo"/>
@@ -2842,7 +2844,7 @@
                 <w:noProof/>
                 <w:webHidden/>
               </w:rPr>
-              <w:instrText xml:space="preserve"> PAGEREF _Toc3592206 \h </w:instrText>
+              <w:instrText xml:space="preserve"> PAGEREF _Toc3643547 \h </w:instrText>
             </w:r>
             <w:r>
               <w:rPr>
@@ -2862,7 +2864,7 @@
                 <w:noProof/>
                 <w:webHidden/>
               </w:rPr>
-              <w:t>14</w:t>
+              <w:t>17</w:t>
             </w:r>
             <w:r>
               <w:rPr>
@@ -2887,7 +2889,7 @@
               <w:lang w:eastAsia="es-ES_tradnl"/>
             </w:rPr>
           </w:pPr>
-          <w:hyperlink w:anchor="_Toc3592207" w:history="1">
+          <w:hyperlink w:anchor="_Toc3643548" w:history="1">
             <w:r>
               <w:rPr>
                 <w:rStyle w:val="Hipervnculo"/>
@@ -2930,7 +2932,7 @@
                 <w:noProof/>
                 <w:webHidden/>
               </w:rPr>
-              <w:instrText xml:space="preserve"> PAGEREF _Toc3592207 \h </w:instrText>
+              <w:instrText xml:space="preserve"> PAGEREF _Toc3643548 \h </w:instrText>
             </w:r>
             <w:r>
               <w:rPr>
@@ -2950,7 +2952,7 @@
                 <w:noProof/>
                 <w:webHidden/>
               </w:rPr>
-              <w:t>16</w:t>
+              <w:t>18</w:t>
             </w:r>
             <w:r>
               <w:rPr>
@@ -3076,12 +3078,12 @@
       <w:pPr>
         <w:pStyle w:val="Ttulo1"/>
       </w:pPr>
-      <w:bookmarkStart w:id="0" w:name="_Toc3592188"/>
+      <w:bookmarkStart w:id="1" w:name="_Toc3643529"/>
       <w:r>
         <w:lastRenderedPageBreak/>
         <w:t>Introducción</w:t>
       </w:r>
-      <w:bookmarkEnd w:id="0"/>
+      <w:bookmarkEnd w:id="1"/>
     </w:p>
     <w:p>
       <w:pPr>
@@ -3246,12 +3248,12 @@
       <w:pPr>
         <w:pStyle w:val="Ttulo2"/>
       </w:pPr>
-      <w:bookmarkStart w:id="1" w:name="_Toc3592189"/>
+      <w:bookmarkStart w:id="2" w:name="_Toc3643530"/>
       <w:r>
         <w:lastRenderedPageBreak/>
         <w:t>Aplicaciones integradas</w:t>
       </w:r>
-      <w:bookmarkEnd w:id="1"/>
+      <w:bookmarkEnd w:id="2"/>
     </w:p>
     <w:p>
       <w:pPr>
@@ -3264,6 +3266,9 @@
       </w:pPr>
       <w:proofErr w:type="spellStart"/>
       <w:r>
+        <w:rPr>
+          <w:b/>
+        </w:rPr>
         <w:t>FooDreams</w:t>
       </w:r>
       <w:proofErr w:type="spellEnd"/>
@@ -3282,6 +3287,9 @@
       </w:pPr>
       <w:proofErr w:type="spellStart"/>
       <w:r>
+        <w:rPr>
+          <w:b/>
+        </w:rPr>
         <w:t>Edaman</w:t>
       </w:r>
       <w:proofErr w:type="spellEnd"/>
@@ -3299,7 +3307,13 @@
         <w:jc w:val="both"/>
       </w:pPr>
       <w:r>
-        <w:t>Flickr: famosa red de imágenes y fotografías que ofrece la posibilidad de ilustrar la búsqueda del usuario con imágenes del plato que solicita en la búsqueda. Además, se hace uso de su API para subir las fotos de las recetas que el propio usuario lleva a cabo, así como poder eliminarlas.</w:t>
+        <w:rPr>
+          <w:b/>
+        </w:rPr>
+        <w:t>Flickr</w:t>
+      </w:r>
+      <w:r>
+        <w:t>: famosa red de imágenes y fotografías que ofrece la posibilidad de ilustrar la búsqueda del usuario con imágenes del plato que solicita en la búsqueda. Además, se hace uso de su API para subir las fotos de las recetas que el propio usuario lleva a cabo, así como poder eliminarlas.</w:t>
       </w:r>
     </w:p>
     <w:p>
@@ -3313,6 +3327,9 @@
       </w:pPr>
       <w:proofErr w:type="spellStart"/>
       <w:r>
+        <w:rPr>
+          <w:b/>
+        </w:rPr>
         <w:t>Youtube</w:t>
       </w:r>
       <w:proofErr w:type="spellEnd"/>
@@ -3621,11 +3638,11 @@
       <w:pPr>
         <w:pStyle w:val="Ttulo2"/>
       </w:pPr>
-      <w:bookmarkStart w:id="2" w:name="_Toc3592190"/>
+      <w:bookmarkStart w:id="3" w:name="_Toc3643531"/>
       <w:r>
         <w:t>Evolución del proyecto</w:t>
       </w:r>
-      <w:bookmarkEnd w:id="2"/>
+      <w:bookmarkEnd w:id="3"/>
     </w:p>
     <w:p>
       <w:pPr>
@@ -3677,12 +3694,12 @@
       <w:pPr>
         <w:pStyle w:val="Ttulo1"/>
       </w:pPr>
-      <w:bookmarkStart w:id="3" w:name="_Toc3592191"/>
+      <w:bookmarkStart w:id="4" w:name="_Toc3643532"/>
       <w:r>
         <w:lastRenderedPageBreak/>
         <w:t>Prototipos de interfaz de usuario</w:t>
       </w:r>
-      <w:bookmarkEnd w:id="3"/>
+      <w:bookmarkEnd w:id="4"/>
     </w:p>
     <w:p>
       <w:pPr>
@@ -3879,11 +3896,16 @@
     </w:p>
     <w:p>
       <w:pPr>
-        <w:spacing w:after="0"/>
-        <w:rPr>
-          <w:rFonts w:asciiTheme="majorHAnsi" w:hAnsiTheme="majorHAnsi"/>
-          <w:szCs w:val="28"/>
-        </w:rPr>
+        <w:sectPr>
+          <w:footerReference w:type="even" r:id="rId17"/>
+          <w:footerReference w:type="default" r:id="rId18"/>
+          <w:footerReference w:type="first" r:id="rId19"/>
+          <w:pgSz w:w="11906" w:h="16838"/>
+          <w:pgMar w:top="1417" w:right="1701" w:bottom="1417" w:left="1701" w:header="708" w:footer="708" w:gutter="0"/>
+          <w:cols w:space="708"/>
+          <w:titlePg/>
+          <w:docGrid w:linePitch="360"/>
+        </w:sectPr>
       </w:pPr>
     </w:p>
     <w:p>
@@ -3891,118 +3913,83 @@
         <w:pStyle w:val="Ttulo2"/>
         <w:spacing w:before="0"/>
       </w:pPr>
-      <w:bookmarkStart w:id="4" w:name="_Toc3592192"/>
-      <w:r>
-        <w:t>Vista</w:t>
-      </w:r>
-      <w:r>
-        <w:t xml:space="preserve"> d</w:t>
+      <w:bookmarkStart w:id="5" w:name="_Toc3643533"/>
+      <w:r>
+        <w:lastRenderedPageBreak/>
+        <w:t>Vista desktop de página principal de inicio</w:t>
+      </w:r>
+      <w:bookmarkEnd w:id="5"/>
+    </w:p>
+    <w:p/>
+    <w:p>
+      <w:pPr>
+        <w:jc w:val="both"/>
+      </w:pPr>
+      <w:r>
+        <w:t>En esta primera vista nos encontramos ante la pantalla principal, donde el usuario puede buscar la receta que desee. Además</w:t>
+      </w:r>
+      <w:r>
+        <w:t>,</w:t>
+      </w:r>
+      <w:r>
+        <w:t xml:space="preserve"> puede hacer uso de un filtrado por varios parámetros como el tipo de dieta (equilibrada, alta en proteínas, etc.), alérgenos (sin gluten, sin azúcar, etc.) y un número máximo de ingredientes. Asimismo, cada vez que se pulse sobre el logo de </w:t>
+      </w:r>
+      <w:proofErr w:type="spellStart"/>
+      <w:r>
+        <w:t>F</w:t>
+      </w:r>
+      <w:r>
+        <w:t>ooDreams</w:t>
+      </w:r>
+      <w:proofErr w:type="spellEnd"/>
+      <w:r>
+        <w:t xml:space="preserve"> en cualquiera de las vistas, </w:t>
       </w:r>
       <w:r>
         <w:t>e</w:t>
       </w:r>
       <w:r>
-        <w:t>sktop de</w:t>
-      </w:r>
-      <w:r>
-        <w:t xml:space="preserve"> </w:t>
-      </w:r>
-      <w:r>
-        <w:t>p</w:t>
-      </w:r>
-      <w:r>
-        <w:t xml:space="preserve">ágina </w:t>
-      </w:r>
-      <w:r>
-        <w:t>p</w:t>
-      </w:r>
-      <w:r>
-        <w:t>rincipal</w:t>
-      </w:r>
-      <w:r>
-        <w:t xml:space="preserve"> de inicio</w:t>
-      </w:r>
-      <w:bookmarkEnd w:id="4"/>
+        <w:t>l usuario</w:t>
+      </w:r>
+      <w:r>
+        <w:t xml:space="preserve"> es redirigido</w:t>
+      </w:r>
+      <w:r>
+        <w:t xml:space="preserve"> a esta vista. Por último, el usuario </w:t>
+      </w:r>
+      <w:r>
+        <w:t>puede</w:t>
+      </w:r>
+      <w:r>
+        <w:t xml:space="preserve"> iniciar sesión con su cuenta de </w:t>
+      </w:r>
+      <w:proofErr w:type="spellStart"/>
+      <w:r>
+        <w:t>Flickr</w:t>
+      </w:r>
+      <w:proofErr w:type="spellEnd"/>
+      <w:r>
+        <w:t>.</w:t>
+      </w:r>
     </w:p>
     <w:p/>
     <w:p>
       <w:pPr>
-        <w:jc w:val="both"/>
-      </w:pPr>
-      <w:r>
-        <w:t xml:space="preserve">En esta primera vista nos encontramos ante la pantalla principal, donde el usuario puede  </w:t>
-      </w:r>
-      <w:r>
-        <w:t>buscar</w:t>
-      </w:r>
-      <w:r>
-        <w:t xml:space="preserve"> </w:t>
-      </w:r>
-      <w:r>
-        <w:t>la</w:t>
-      </w:r>
-      <w:r>
-        <w:t xml:space="preserve"> receta</w:t>
-      </w:r>
-      <w:r>
-        <w:t xml:space="preserve"> que desee</w:t>
-      </w:r>
-      <w:r>
-        <w:t xml:space="preserve">. Además puede hacer uso de un filtrado por varios parámetros como el tipo de dieta (equilibrada, alta en proteínas, etc.), alérgenos (sin gluten, sin azúcar, etc.) y un número máximo </w:t>
-      </w:r>
-      <w:r>
-        <w:t>de ingredientes</w:t>
-      </w:r>
-      <w:r>
-        <w:t>.</w:t>
-      </w:r>
-      <w:r>
-        <w:t xml:space="preserve"> </w:t>
-      </w:r>
-      <w:r>
-        <w:t>Asimismo, c</w:t>
-      </w:r>
-      <w:r>
-        <w:t xml:space="preserve">ada vez que se pulse sobre el logo de </w:t>
-      </w:r>
-      <w:proofErr w:type="spellStart"/>
-      <w:r>
-        <w:t>fooDreams</w:t>
-      </w:r>
-      <w:proofErr w:type="spellEnd"/>
-      <w:r>
-        <w:t xml:space="preserve"> en cualquiera de las vistas, se redirigirá a la página de inicio.</w:t>
-      </w:r>
-      <w:r>
-        <w:t xml:space="preserve"> Por último, </w:t>
-      </w:r>
-      <w:r>
-        <w:t xml:space="preserve">el usuario </w:t>
-      </w:r>
-      <w:r>
-        <w:t xml:space="preserve">podrá iniciar sesión con su cuenta de </w:t>
-      </w:r>
-      <w:r>
-        <w:t>Flickr</w:t>
-      </w:r>
-      <w:r>
-        <w:t>.</w:t>
-      </w:r>
-    </w:p>
-    <w:p/>
-    <w:p>
-      <w:pPr>
         <w:jc w:val="center"/>
+        <w:rPr>
+          <w:rStyle w:val="Referenciasutil"/>
+          <w:smallCaps w:val="0"/>
+          <w:color w:val="auto"/>
+        </w:rPr>
       </w:pPr>
       <w:r>
         <w:rPr>
           <w:noProof/>
           <w:lang w:eastAsia="es-ES"/>
         </w:rPr>
-        <w:lastRenderedPageBreak/>
         <w:drawing>
-          <wp:inline distT="0" distB="0" distL="0" distR="0">
-            <wp:extent cx="5400040" cy="3035935"/>
+          <wp:inline distT="0" distB="0" distL="0" distR="0" wp14:anchorId="4CA09E06" wp14:editId="48DB1E60">
+            <wp:extent cx="6403346" cy="3600000"/>
             <wp:effectExtent l="0" t="0" r="0" b="0"/>
             <wp:docPr id="8" name="Imagen 8" descr="Imagen que contiene captura de pantalla&#10;&#10;Descripción generada automáticamente"/>
             <wp:cNvGraphicFramePr>
@@ -4013,352 +4000,6 @@
                 <pic:pic xmlns:pic="http://schemas.openxmlformats.org/drawingml/2006/picture">
                   <pic:nvPicPr>
                     <pic:cNvPr id="8" name="foodreams_desktop_mainpage.png"/>
-                    <pic:cNvPicPr/>
-                  </pic:nvPicPr>
-                  <pic:blipFill>
-                    <a:blip r:embed="rId17" cstate="print">
-                      <a:extLst>
-                        <a:ext uri="{28A0092B-C50C-407E-A947-70E740481C1C}">
-                          <a14:useLocalDpi xmlns:a14="http://schemas.microsoft.com/office/drawing/2010/main" val="0"/>
-                        </a:ext>
-                      </a:extLst>
-                    </a:blip>
-                    <a:stretch>
-                      <a:fillRect/>
-                    </a:stretch>
-                  </pic:blipFill>
-                  <pic:spPr>
-                    <a:xfrm>
-                      <a:off x="0" y="0"/>
-                      <a:ext cx="5400040" cy="3035935"/>
-                    </a:xfrm>
-                    <a:prstGeom prst="rect">
-                      <a:avLst/>
-                    </a:prstGeom>
-                  </pic:spPr>
-                </pic:pic>
-              </a:graphicData>
-            </a:graphic>
-          </wp:inline>
-        </w:drawing>
-      </w:r>
-    </w:p>
-    <w:p>
-      <w:pPr>
-        <w:spacing w:after="0"/>
-        <w:jc w:val="center"/>
-        <w:rPr>
-          <w:rStyle w:val="Referenciasutil"/>
-        </w:rPr>
-      </w:pPr>
-    </w:p>
-    <w:p>
-      <w:pPr>
-        <w:spacing w:after="0"/>
-        <w:jc w:val="center"/>
-        <w:rPr>
-          <w:rStyle w:val="Referenciasutil"/>
-        </w:rPr>
-      </w:pPr>
-    </w:p>
-    <w:p>
-      <w:pPr>
-        <w:spacing w:after="0"/>
-        <w:jc w:val="center"/>
-        <w:rPr>
-          <w:rStyle w:val="Referenciasutil"/>
-          <w:smallCaps w:val="0"/>
-          <w:color w:val="auto"/>
-        </w:rPr>
-      </w:pPr>
-    </w:p>
-    <w:p>
-      <w:pPr>
-        <w:pStyle w:val="Ttulo2"/>
-      </w:pPr>
-      <w:bookmarkStart w:id="5" w:name="_Toc3592193"/>
-      <w:r>
-        <w:t xml:space="preserve">Vista </w:t>
-      </w:r>
-      <w:r>
-        <w:t xml:space="preserve">desktop </w:t>
-      </w:r>
-      <w:r>
-        <w:t>de resultados de búsqueda de recetas</w:t>
-      </w:r>
-      <w:bookmarkEnd w:id="5"/>
-    </w:p>
-    <w:p/>
-    <w:p>
-      <w:pPr>
-        <w:jc w:val="both"/>
-      </w:pPr>
-      <w:r>
-        <w:t xml:space="preserve">Una vez realizada la búsqueda </w:t>
-      </w:r>
-      <w:r>
-        <w:t xml:space="preserve">se mostrará al usuario una vista con diferentes recetas. Cada una de ellas contiene un título, que es un enlace a la página original, los ingredientes, información nutricional y un enlace a los vídeos relacionados. </w:t>
-      </w:r>
-      <w:r>
-        <w:t xml:space="preserve">A su vez la parte superior </w:t>
-      </w:r>
-      <w:r>
-        <w:t xml:space="preserve">estará ocupada por el buscador, </w:t>
-      </w:r>
-      <w:r>
-        <w:t>un panel de navegaci</w:t>
-      </w:r>
-      <w:r>
-        <w:t>ón</w:t>
-      </w:r>
-      <w:r>
-        <w:t xml:space="preserve"> y un botón para añad</w:t>
-      </w:r>
-      <w:r>
-        <w:t>ir</w:t>
-      </w:r>
-      <w:r>
-        <w:t xml:space="preserve"> fotos a su perfil (para esto último deberá haber iniciado sesión previamente).</w:t>
-      </w:r>
-    </w:p>
-    <w:p/>
-    <w:p>
-      <w:pPr>
-        <w:jc w:val="center"/>
-      </w:pPr>
-      <w:r>
-        <w:rPr>
-          <w:noProof/>
-        </w:rPr>
-        <w:lastRenderedPageBreak/>
-        <w:drawing>
-          <wp:inline distT="0" distB="0" distL="0" distR="0">
-            <wp:extent cx="5400040" cy="3035935"/>
-            <wp:effectExtent l="0" t="0" r="0" b="0"/>
-            <wp:docPr id="1" name="Imagen 1"/>
-            <wp:cNvGraphicFramePr>
-              <a:graphicFrameLocks xmlns:a="http://schemas.openxmlformats.org/drawingml/2006/main" noChangeAspect="1"/>
-            </wp:cNvGraphicFramePr>
-            <a:graphic xmlns:a="http://schemas.openxmlformats.org/drawingml/2006/main">
-              <a:graphicData uri="http://schemas.openxmlformats.org/drawingml/2006/picture">
-                <pic:pic xmlns:pic="http://schemas.openxmlformats.org/drawingml/2006/picture">
-                  <pic:nvPicPr>
-                    <pic:cNvPr id="1" name="foodreams_desktop_recetas.png"/>
-                    <pic:cNvPicPr/>
-                  </pic:nvPicPr>
-                  <pic:blipFill>
-                    <a:blip r:embed="rId18" cstate="print">
-                      <a:extLst>
-                        <a:ext uri="{28A0092B-C50C-407E-A947-70E740481C1C}">
-                          <a14:useLocalDpi xmlns:a14="http://schemas.microsoft.com/office/drawing/2010/main" val="0"/>
-                        </a:ext>
-                      </a:extLst>
-                    </a:blip>
-                    <a:stretch>
-                      <a:fillRect/>
-                    </a:stretch>
-                  </pic:blipFill>
-                  <pic:spPr>
-                    <a:xfrm>
-                      <a:off x="0" y="0"/>
-                      <a:ext cx="5400040" cy="3035935"/>
-                    </a:xfrm>
-                    <a:prstGeom prst="rect">
-                      <a:avLst/>
-                    </a:prstGeom>
-                  </pic:spPr>
-                </pic:pic>
-              </a:graphicData>
-            </a:graphic>
-          </wp:inline>
-        </w:drawing>
-      </w:r>
-    </w:p>
-    <w:p>
-      <w:pPr>
-        <w:jc w:val="center"/>
-      </w:pPr>
-    </w:p>
-    <w:p>
-      <w:pPr>
-        <w:pStyle w:val="Ttulo2"/>
-      </w:pPr>
-      <w:bookmarkStart w:id="6" w:name="_Toc3592194"/>
-      <w:r>
-        <w:t xml:space="preserve">Vista </w:t>
-      </w:r>
-      <w:r>
-        <w:t xml:space="preserve">desktop </w:t>
-      </w:r>
-      <w:r>
-        <w:t>de resultados de f</w:t>
-      </w:r>
-      <w:r>
-        <w:t>otos</w:t>
-      </w:r>
-      <w:r>
-        <w:t xml:space="preserve"> de recetas relacionadas</w:t>
-      </w:r>
-      <w:bookmarkEnd w:id="6"/>
-    </w:p>
-    <w:p/>
-    <w:p>
-      <w:pPr>
-        <w:jc w:val="both"/>
-      </w:pPr>
-      <w:r>
-        <w:t xml:space="preserve">En esta vista el usuario obtiene fotos relacionadas con la búsqueda realizada. Además volverá a tener la misma cabecera que en la vista anterior, </w:t>
-      </w:r>
-      <w:r>
-        <w:t xml:space="preserve">el buscador, </w:t>
-      </w:r>
-      <w:r>
-        <w:t>un panel de navegaci</w:t>
-      </w:r>
-      <w:r>
-        <w:t>ón</w:t>
-      </w:r>
-      <w:r>
-        <w:t xml:space="preserve"> y un botón para </w:t>
-      </w:r>
-      <w:r>
-        <w:t>añadir</w:t>
-      </w:r>
-      <w:r>
-        <w:t xml:space="preserve"> fotos.</w:t>
-      </w:r>
-    </w:p>
-    <w:p>
-      <w:pPr>
-        <w:jc w:val="both"/>
-      </w:pPr>
-    </w:p>
-    <w:p>
-      <w:pPr>
-        <w:jc w:val="center"/>
-      </w:pPr>
-      <w:r>
-        <w:rPr>
-          <w:noProof/>
-          <w:lang w:eastAsia="es-ES"/>
-        </w:rPr>
-        <w:drawing>
-          <wp:inline distT="0" distB="0" distL="0" distR="0">
-            <wp:extent cx="5400040" cy="3035935"/>
-            <wp:effectExtent l="0" t="0" r="0" b="0"/>
-            <wp:docPr id="10" name="Imagen 10"/>
-            <wp:cNvGraphicFramePr>
-              <a:graphicFrameLocks xmlns:a="http://schemas.openxmlformats.org/drawingml/2006/main" noChangeAspect="1"/>
-            </wp:cNvGraphicFramePr>
-            <a:graphic xmlns:a="http://schemas.openxmlformats.org/drawingml/2006/main">
-              <a:graphicData uri="http://schemas.openxmlformats.org/drawingml/2006/picture">
-                <pic:pic xmlns:pic="http://schemas.openxmlformats.org/drawingml/2006/picture">
-                  <pic:nvPicPr>
-                    <pic:cNvPr id="10" name="foodreams_desktop_fotos.png"/>
-                    <pic:cNvPicPr/>
-                  </pic:nvPicPr>
-                  <pic:blipFill>
-                    <a:blip r:embed="rId19" cstate="print">
-                      <a:extLst>
-                        <a:ext uri="{28A0092B-C50C-407E-A947-70E740481C1C}">
-                          <a14:useLocalDpi xmlns:a14="http://schemas.microsoft.com/office/drawing/2010/main" val="0"/>
-                        </a:ext>
-                      </a:extLst>
-                    </a:blip>
-                    <a:stretch>
-                      <a:fillRect/>
-                    </a:stretch>
-                  </pic:blipFill>
-                  <pic:spPr>
-                    <a:xfrm>
-                      <a:off x="0" y="0"/>
-                      <a:ext cx="5400040" cy="3035935"/>
-                    </a:xfrm>
-                    <a:prstGeom prst="rect">
-                      <a:avLst/>
-                    </a:prstGeom>
-                  </pic:spPr>
-                </pic:pic>
-              </a:graphicData>
-            </a:graphic>
-          </wp:inline>
-        </w:drawing>
-      </w:r>
-    </w:p>
-    <w:p>
-      <w:pPr>
-        <w:jc w:val="center"/>
-      </w:pPr>
-    </w:p>
-    <w:p>
-      <w:pPr>
-        <w:pStyle w:val="Ttulo2"/>
-      </w:pPr>
-      <w:bookmarkStart w:id="7" w:name="_Toc3592195"/>
-      <w:r>
-        <w:t>Vista</w:t>
-      </w:r>
-      <w:r>
-        <w:t xml:space="preserve"> desktop</w:t>
-      </w:r>
-      <w:r>
-        <w:t xml:space="preserve"> de vídeos relacionados con una receta seleccionada</w:t>
-      </w:r>
-      <w:bookmarkEnd w:id="7"/>
-    </w:p>
-    <w:p/>
-    <w:p>
-      <w:pPr>
-        <w:jc w:val="both"/>
-      </w:pPr>
-      <w:r>
-        <w:lastRenderedPageBreak/>
-        <w:t xml:space="preserve">Una vez pulsado el botón de vídeos desde </w:t>
-      </w:r>
-      <w:r>
-        <w:t>una receta concreta,</w:t>
-      </w:r>
-      <w:r>
-        <w:t xml:space="preserve"> pasaríamos a esta pantalla, en la cual se presentan los vídeos relacionados con </w:t>
-      </w:r>
-      <w:r>
-        <w:t>la misma</w:t>
-      </w:r>
-      <w:r>
-        <w:t xml:space="preserve">. En la cabecera encontramos </w:t>
-      </w:r>
-      <w:r>
-        <w:t>el panel de búsqueda</w:t>
-      </w:r>
-      <w:r>
-        <w:t xml:space="preserve"> (siempre que se realice una nueva aparecerá la vista de recetas)</w:t>
-      </w:r>
-      <w:r>
-        <w:t>,  y la posibilidad de añadir una foto a su perfil.</w:t>
-      </w:r>
-    </w:p>
-    <w:p/>
-    <w:p>
-      <w:pPr>
-        <w:jc w:val="center"/>
-      </w:pPr>
-      <w:r>
-        <w:rPr>
-          <w:noProof/>
-        </w:rPr>
-        <w:drawing>
-          <wp:inline distT="0" distB="0" distL="0" distR="0">
-            <wp:extent cx="5400040" cy="3035935"/>
-            <wp:effectExtent l="0" t="0" r="0" b="0"/>
-            <wp:docPr id="2" name="Imagen 2"/>
-            <wp:cNvGraphicFramePr>
-              <a:graphicFrameLocks xmlns:a="http://schemas.openxmlformats.org/drawingml/2006/main" noChangeAspect="1"/>
-            </wp:cNvGraphicFramePr>
-            <a:graphic xmlns:a="http://schemas.openxmlformats.org/drawingml/2006/main">
-              <a:graphicData uri="http://schemas.openxmlformats.org/drawingml/2006/picture">
-                <pic:pic xmlns:pic="http://schemas.openxmlformats.org/drawingml/2006/picture">
-                  <pic:nvPicPr>
-                    <pic:cNvPr id="2" name="foodreams_desktop_videos.png"/>
                     <pic:cNvPicPr/>
                   </pic:nvPicPr>
                   <pic:blipFill>
@@ -4376,7 +4017,7 @@
                   <pic:spPr>
                     <a:xfrm>
                       <a:off x="0" y="0"/>
-                      <a:ext cx="5400040" cy="3035935"/>
+                      <a:ext cx="6403346" cy="3600000"/>
                     </a:xfrm>
                     <a:prstGeom prst="rect">
                       <a:avLst/>
@@ -4391,98 +4032,80 @@
     </w:p>
     <w:p>
       <w:pPr>
+        <w:pStyle w:val="Ttulo2"/>
+      </w:pPr>
+      <w:bookmarkStart w:id="6" w:name="_Toc3643534"/>
+      <w:r>
+        <w:lastRenderedPageBreak/>
+        <w:t>Vista desktop de resultados de búsqueda de recetas</w:t>
+      </w:r>
+      <w:bookmarkEnd w:id="6"/>
+    </w:p>
+    <w:p/>
+    <w:p>
+      <w:pPr>
+        <w:jc w:val="both"/>
+      </w:pPr>
+      <w:r>
+        <w:t>Una vez realizada la búsqueda</w:t>
+      </w:r>
+      <w:r>
+        <w:t>,</w:t>
+      </w:r>
+      <w:r>
+        <w:t xml:space="preserve"> se m</w:t>
+      </w:r>
+      <w:r>
+        <w:t>uestra</w:t>
+      </w:r>
+      <w:r>
+        <w:t xml:space="preserve"> al usuario una vista con diferentes recetas. Cada una de ellas contiene un título, que es un enlace a la página </w:t>
+      </w:r>
+      <w:r>
+        <w:t>fuente de la receta</w:t>
+      </w:r>
+      <w:r>
+        <w:t>, los ingredientes, información nutricional y un enlace a los vídeos relacionados. A su vez</w:t>
+      </w:r>
+      <w:r>
+        <w:t>,</w:t>
+      </w:r>
+      <w:r>
+        <w:t xml:space="preserve"> la parte superior est</w:t>
+      </w:r>
+      <w:r>
+        <w:t>á</w:t>
+      </w:r>
+      <w:r>
+        <w:t xml:space="preserve"> ocupada por el buscador, un panel de navegación y un botón para añadir fotos </w:t>
+      </w:r>
+      <w:r>
+        <w:t>de recetas al</w:t>
+      </w:r>
+      <w:r>
+        <w:t xml:space="preserve"> perfil</w:t>
+      </w:r>
+      <w:r>
+        <w:t xml:space="preserve"> de usuario autenticado</w:t>
+      </w:r>
+      <w:r>
+        <w:t>.</w:t>
+      </w:r>
+    </w:p>
+    <w:p/>
+    <w:p>
+      <w:pPr>
         <w:jc w:val="center"/>
       </w:pPr>
-    </w:p>
-    <w:p>
-      <w:pPr>
-        <w:pStyle w:val="Ttulo2"/>
-      </w:pPr>
-      <w:bookmarkStart w:id="8" w:name="_Toc3592196"/>
-      <w:r>
-        <w:t>Vista</w:t>
-      </w:r>
-      <w:r>
-        <w:t xml:space="preserve"> desktop</w:t>
-      </w:r>
-      <w:r>
-        <w:t xml:space="preserve"> del formulario </w:t>
-      </w:r>
-      <w:r>
-        <w:t>de carga de imagen para el usuario</w:t>
-      </w:r>
-      <w:bookmarkEnd w:id="8"/>
-    </w:p>
-    <w:p/>
-    <w:p>
-      <w:pPr>
-        <w:jc w:val="both"/>
-      </w:pPr>
-      <w:r>
-        <w:t xml:space="preserve">Tras pulsar el botón de añadir foto en cualquiera de las vistas anteriores, se </w:t>
-      </w:r>
-      <w:r>
-        <w:t>mostrará</w:t>
-      </w:r>
-      <w:r>
-        <w:t xml:space="preserve">  un formulario de carga en el que ha</w:t>
-      </w:r>
-      <w:r>
-        <w:t>brá</w:t>
-      </w:r>
-      <w:r>
-        <w:t xml:space="preserve"> </w:t>
-      </w:r>
-      <w:r>
-        <w:t>que</w:t>
-      </w:r>
-      <w:r>
-        <w:t xml:space="preserve"> insertar un título, y seleccionar la imagen </w:t>
-      </w:r>
-      <w:r>
-        <w:t>a</w:t>
-      </w:r>
-      <w:r>
-        <w:t xml:space="preserve"> subir. También </w:t>
-      </w:r>
-      <w:r>
-        <w:t>tendrá</w:t>
-      </w:r>
-      <w:r>
-        <w:t xml:space="preserve"> la posibilidad de llegar a su perfil clicando </w:t>
-      </w:r>
-      <w:proofErr w:type="gramStart"/>
-      <w:r>
-        <w:t>en  el</w:t>
-      </w:r>
-      <w:proofErr w:type="gramEnd"/>
-      <w:r>
-        <w:t xml:space="preserve"> botón </w:t>
-      </w:r>
-      <w:r>
-        <w:t>de “Mi perfil”.</w:t>
-      </w:r>
-    </w:p>
-    <w:p>
-      <w:pPr>
-        <w:jc w:val="center"/>
-      </w:pPr>
-    </w:p>
-    <w:p>
-      <w:pPr>
-        <w:jc w:val="center"/>
-      </w:pPr>
       <w:r>
         <w:rPr>
           <w:noProof/>
-          <w:lang w:eastAsia="es-ES"/>
-        </w:rPr>
-        <w:lastRenderedPageBreak/>
+        </w:rPr>
         <w:drawing>
-          <wp:inline distT="0" distB="0" distL="0" distR="0">
-            <wp:extent cx="5400040" cy="3035935"/>
+          <wp:inline distT="0" distB="0" distL="0" distR="0" wp14:anchorId="19292CAF" wp14:editId="5BA3E6F3">
+            <wp:extent cx="6403347" cy="3600000"/>
             <wp:effectExtent l="0" t="0" r="0" b="0"/>
-            <wp:docPr id="13" name="Imagen 13" descr="Imagen que contiene captura de pantalla&#10;&#10;Descripción generada automáticamente"/>
+            <wp:docPr id="1" name="Imagen 1"/>
             <wp:cNvGraphicFramePr>
               <a:graphicFrameLocks xmlns:a="http://schemas.openxmlformats.org/drawingml/2006/main" noChangeAspect="1"/>
             </wp:cNvGraphicFramePr>
@@ -4490,7 +4113,7 @@
               <a:graphicData uri="http://schemas.openxmlformats.org/drawingml/2006/picture">
                 <pic:pic xmlns:pic="http://schemas.openxmlformats.org/drawingml/2006/picture">
                   <pic:nvPicPr>
-                    <pic:cNvPr id="13" name="foodreams_desktop-formulario_de_carga.png"/>
+                    <pic:cNvPr id="1" name="foodreams_desktop_recetas.png"/>
                     <pic:cNvPicPr/>
                   </pic:nvPicPr>
                   <pic:blipFill>
@@ -4508,7 +4131,7 @@
                   <pic:spPr>
                     <a:xfrm>
                       <a:off x="0" y="0"/>
-                      <a:ext cx="5400040" cy="3035935"/>
+                      <a:ext cx="6403347" cy="3600000"/>
                     </a:xfrm>
                     <a:prstGeom prst="rect">
                       <a:avLst/>
@@ -4523,22 +4146,14 @@
     </w:p>
     <w:p>
       <w:pPr>
-        <w:rPr>
-          <w:rFonts w:asciiTheme="majorHAnsi" w:hAnsiTheme="majorHAnsi"/>
-          <w:sz w:val="28"/>
-          <w:szCs w:val="28"/>
-        </w:rPr>
-      </w:pPr>
-    </w:p>
-    <w:p>
-      <w:pPr>
         <w:pStyle w:val="Ttulo2"/>
       </w:pPr>
-      <w:bookmarkStart w:id="9" w:name="_Toc3592197"/>
-      <w:r>
-        <w:t>Vista desktop de fotografías subidas por el usuario</w:t>
-      </w:r>
-      <w:bookmarkEnd w:id="9"/>
+      <w:bookmarkStart w:id="7" w:name="_Toc3643535"/>
+      <w:r>
+        <w:lastRenderedPageBreak/>
+        <w:t>Vista desktop de resultados de fotos de recetas relacionadas</w:t>
+      </w:r>
+      <w:bookmarkEnd w:id="7"/>
     </w:p>
     <w:p/>
     <w:p>
@@ -4546,33 +4161,40 @@
         <w:jc w:val="both"/>
       </w:pPr>
       <w:r>
-        <w:t xml:space="preserve">Por último, en la vista “Mi perfil” </w:t>
-      </w:r>
-      <w:r>
-        <w:t xml:space="preserve">se listan las fotos del usuario. </w:t>
-      </w:r>
-      <w:r>
-        <w:t>Pulsando sobre ellas estas se agrandarán y aparecerá la opción de eliminarlas. Del mismo modo cabrá la posibilidad de subir nuevas fotos haciendo clic en el botón de añadir.</w:t>
-      </w:r>
+        <w:t>En esta vista el usuario obtiene fotos relacionadas con la búsqueda realizada. Además</w:t>
+      </w:r>
+      <w:r>
+        <w:t>,</w:t>
+      </w:r>
+      <w:r>
+        <w:t xml:space="preserve"> </w:t>
+      </w:r>
+      <w:r>
+        <w:t>se mantiene</w:t>
+      </w:r>
+      <w:r>
+        <w:t xml:space="preserve"> la misma cabecera que en la vista anterior, el buscador, un panel de navegación y un botón para añadir fotos.</w:t>
+      </w:r>
+    </w:p>
+    <w:p>
+      <w:pPr>
+        <w:jc w:val="both"/>
+      </w:pPr>
     </w:p>
     <w:p>
       <w:pPr>
         <w:jc w:val="center"/>
       </w:pPr>
-    </w:p>
-    <w:p>
-      <w:pPr>
-        <w:jc w:val="center"/>
-      </w:pPr>
       <w:r>
         <w:rPr>
           <w:noProof/>
+          <w:lang w:eastAsia="es-ES"/>
         </w:rPr>
         <w:drawing>
-          <wp:inline distT="0" distB="0" distL="0" distR="0">
-            <wp:extent cx="5400040" cy="3035935"/>
+          <wp:inline distT="0" distB="0" distL="0" distR="0" wp14:anchorId="39DFED04" wp14:editId="5E948C24">
+            <wp:extent cx="6403347" cy="3600000"/>
             <wp:effectExtent l="0" t="0" r="0" b="0"/>
-            <wp:docPr id="5" name="Imagen 5"/>
+            <wp:docPr id="10" name="Imagen 10"/>
             <wp:cNvGraphicFramePr>
               <a:graphicFrameLocks xmlns:a="http://schemas.openxmlformats.org/drawingml/2006/main" noChangeAspect="1"/>
             </wp:cNvGraphicFramePr>
@@ -4580,7 +4202,7 @@
               <a:graphicData uri="http://schemas.openxmlformats.org/drawingml/2006/picture">
                 <pic:pic xmlns:pic="http://schemas.openxmlformats.org/drawingml/2006/picture">
                   <pic:nvPicPr>
-                    <pic:cNvPr id="5" name="foodreams_desktop_perfil.png"/>
+                    <pic:cNvPr id="10" name="foodreams_desktop_fotos.png"/>
                     <pic:cNvPicPr/>
                   </pic:nvPicPr>
                   <pic:blipFill>
@@ -4598,7 +4220,7 @@
                   <pic:spPr>
                     <a:xfrm>
                       <a:off x="0" y="0"/>
-                      <a:ext cx="5400040" cy="3035935"/>
+                      <a:ext cx="6403347" cy="3600000"/>
                     </a:xfrm>
                     <a:prstGeom prst="rect">
                       <a:avLst/>
@@ -4620,21 +4242,158 @@
       <w:pPr>
         <w:pStyle w:val="Ttulo2"/>
       </w:pPr>
-      <w:bookmarkStart w:id="10" w:name="_Toc3592198"/>
-      <w:r>
-        <w:t xml:space="preserve">Vista </w:t>
-      </w:r>
-      <w:proofErr w:type="spellStart"/>
-      <w:r>
-        <w:t>mobile</w:t>
-      </w:r>
-      <w:proofErr w:type="spellEnd"/>
-      <w:r>
-        <w:t xml:space="preserve"> de página principal de inicio</w:t>
-      </w:r>
-      <w:bookmarkEnd w:id="10"/>
+      <w:bookmarkStart w:id="8" w:name="_Toc3643536"/>
+      <w:r>
+        <w:lastRenderedPageBreak/>
+        <w:t>Vista desktop de vídeos relacionados con una receta seleccionada</w:t>
+      </w:r>
+      <w:bookmarkEnd w:id="8"/>
     </w:p>
     <w:p/>
+    <w:p>
+      <w:pPr>
+        <w:jc w:val="both"/>
+      </w:pPr>
+      <w:r>
+        <w:t xml:space="preserve">Una vez pulsado el botón de vídeos desde una receta concreta, </w:t>
+      </w:r>
+      <w:r>
+        <w:t>se pasa</w:t>
+      </w:r>
+      <w:r>
+        <w:t xml:space="preserve"> a </w:t>
+      </w:r>
+      <w:r>
+        <w:t xml:space="preserve">la vista </w:t>
+      </w:r>
+      <w:r>
+        <w:t>en la cual se presentan los vídeos relacionados con la misma.</w:t>
+      </w:r>
+      <w:r>
+        <w:t xml:space="preserve"> </w:t>
+      </w:r>
+      <w:r>
+        <w:t>Además, se mantiene la misma cabecera que en la vista anterior, el buscador, un panel de navegación y un botón para añadir fotos.</w:t>
+      </w:r>
+    </w:p>
+    <w:p/>
+    <w:p>
+      <w:pPr>
+        <w:jc w:val="center"/>
+      </w:pPr>
+      <w:r>
+        <w:rPr>
+          <w:noProof/>
+        </w:rPr>
+        <w:drawing>
+          <wp:inline distT="0" distB="0" distL="0" distR="0" wp14:anchorId="03D12B2E" wp14:editId="0A723EFC">
+            <wp:extent cx="6403347" cy="3600000"/>
+            <wp:effectExtent l="0" t="0" r="0" b="0"/>
+            <wp:docPr id="2" name="Imagen 2"/>
+            <wp:cNvGraphicFramePr>
+              <a:graphicFrameLocks xmlns:a="http://schemas.openxmlformats.org/drawingml/2006/main" noChangeAspect="1"/>
+            </wp:cNvGraphicFramePr>
+            <a:graphic xmlns:a="http://schemas.openxmlformats.org/drawingml/2006/main">
+              <a:graphicData uri="http://schemas.openxmlformats.org/drawingml/2006/picture">
+                <pic:pic xmlns:pic="http://schemas.openxmlformats.org/drawingml/2006/picture">
+                  <pic:nvPicPr>
+                    <pic:cNvPr id="2" name="foodreams_desktop_videos.png"/>
+                    <pic:cNvPicPr/>
+                  </pic:nvPicPr>
+                  <pic:blipFill>
+                    <a:blip r:embed="rId23" cstate="print">
+                      <a:extLst>
+                        <a:ext uri="{28A0092B-C50C-407E-A947-70E740481C1C}">
+                          <a14:useLocalDpi xmlns:a14="http://schemas.microsoft.com/office/drawing/2010/main" val="0"/>
+                        </a:ext>
+                      </a:extLst>
+                    </a:blip>
+                    <a:stretch>
+                      <a:fillRect/>
+                    </a:stretch>
+                  </pic:blipFill>
+                  <pic:spPr>
+                    <a:xfrm>
+                      <a:off x="0" y="0"/>
+                      <a:ext cx="6403347" cy="3600000"/>
+                    </a:xfrm>
+                    <a:prstGeom prst="rect">
+                      <a:avLst/>
+                    </a:prstGeom>
+                  </pic:spPr>
+                </pic:pic>
+              </a:graphicData>
+            </a:graphic>
+          </wp:inline>
+        </w:drawing>
+      </w:r>
+    </w:p>
+    <w:p>
+      <w:pPr>
+        <w:jc w:val="center"/>
+      </w:pPr>
+    </w:p>
+    <w:p>
+      <w:pPr>
+        <w:pStyle w:val="Ttulo2"/>
+      </w:pPr>
+      <w:bookmarkStart w:id="9" w:name="_Toc3643537"/>
+      <w:r>
+        <w:lastRenderedPageBreak/>
+        <w:t>Vista desktop del formulario de carga de imagen para el usuario</w:t>
+      </w:r>
+      <w:bookmarkEnd w:id="9"/>
+    </w:p>
+    <w:p/>
+    <w:p>
+      <w:pPr>
+        <w:jc w:val="both"/>
+      </w:pPr>
+      <w:r>
+        <w:t>Tras pulsar el botón de añadir foto en cualquiera de las vistas anteriores, se m</w:t>
+      </w:r>
+      <w:r>
+        <w:t>uestra</w:t>
+      </w:r>
+      <w:r>
+        <w:t xml:space="preserve"> un formulario de carga en el que ha</w:t>
+      </w:r>
+      <w:r>
+        <w:t>y</w:t>
+      </w:r>
+      <w:r>
+        <w:t xml:space="preserve"> que insertar un título, y seleccionar la imagen a subir. </w:t>
+      </w:r>
+      <w:r>
+        <w:t>El usuario t</w:t>
+      </w:r>
+      <w:r>
+        <w:t xml:space="preserve">ambién tendrá la posibilidad de </w:t>
+      </w:r>
+      <w:r>
+        <w:t>acceder a sus recetas subidas a través</w:t>
+      </w:r>
+      <w:r>
+        <w:t xml:space="preserve"> </w:t>
+      </w:r>
+      <w:r>
+        <w:t>d</w:t>
+      </w:r>
+      <w:r>
+        <w:t>el botón</w:t>
+      </w:r>
+      <w:r>
+        <w:t xml:space="preserve"> </w:t>
+      </w:r>
+      <w:r>
+        <w:t>“Mi perfil”.</w:t>
+      </w:r>
+    </w:p>
+    <w:p>
+      <w:pPr>
+        <w:jc w:val="center"/>
+      </w:pPr>
+    </w:p>
     <w:p>
       <w:pPr>
         <w:jc w:val="center"/>
@@ -4644,7 +4403,197 @@
           <w:noProof/>
           <w:lang w:eastAsia="es-ES"/>
         </w:rPr>
+        <w:drawing>
+          <wp:inline distT="0" distB="0" distL="0" distR="0" wp14:anchorId="5BE6F0A8" wp14:editId="45AB5631">
+            <wp:extent cx="6403347" cy="3600000"/>
+            <wp:effectExtent l="0" t="0" r="0" b="0"/>
+            <wp:docPr id="13" name="Imagen 13" descr="Imagen que contiene captura de pantalla&#10;&#10;Descripción generada automáticamente"/>
+            <wp:cNvGraphicFramePr>
+              <a:graphicFrameLocks xmlns:a="http://schemas.openxmlformats.org/drawingml/2006/main" noChangeAspect="1"/>
+            </wp:cNvGraphicFramePr>
+            <a:graphic xmlns:a="http://schemas.openxmlformats.org/drawingml/2006/main">
+              <a:graphicData uri="http://schemas.openxmlformats.org/drawingml/2006/picture">
+                <pic:pic xmlns:pic="http://schemas.openxmlformats.org/drawingml/2006/picture">
+                  <pic:nvPicPr>
+                    <pic:cNvPr id="13" name="foodreams_desktop-formulario_de_carga.png"/>
+                    <pic:cNvPicPr/>
+                  </pic:nvPicPr>
+                  <pic:blipFill>
+                    <a:blip r:embed="rId24" cstate="print">
+                      <a:extLst>
+                        <a:ext uri="{28A0092B-C50C-407E-A947-70E740481C1C}">
+                          <a14:useLocalDpi xmlns:a14="http://schemas.microsoft.com/office/drawing/2010/main" val="0"/>
+                        </a:ext>
+                      </a:extLst>
+                    </a:blip>
+                    <a:stretch>
+                      <a:fillRect/>
+                    </a:stretch>
+                  </pic:blipFill>
+                  <pic:spPr>
+                    <a:xfrm>
+                      <a:off x="0" y="0"/>
+                      <a:ext cx="6403347" cy="3600000"/>
+                    </a:xfrm>
+                    <a:prstGeom prst="rect">
+                      <a:avLst/>
+                    </a:prstGeom>
+                  </pic:spPr>
+                </pic:pic>
+              </a:graphicData>
+            </a:graphic>
+          </wp:inline>
+        </w:drawing>
+      </w:r>
+    </w:p>
+    <w:p>
+      <w:pPr>
+        <w:rPr>
+          <w:rFonts w:asciiTheme="majorHAnsi" w:hAnsiTheme="majorHAnsi"/>
+          <w:sz w:val="28"/>
+          <w:szCs w:val="28"/>
+        </w:rPr>
+      </w:pPr>
+    </w:p>
+    <w:p>
+      <w:pPr>
+        <w:pStyle w:val="Ttulo2"/>
+      </w:pPr>
+      <w:bookmarkStart w:id="10" w:name="_Toc3643538"/>
+      <w:r>
         <w:lastRenderedPageBreak/>
+        <w:t>Vista desktop de fotografías subidas por el usuario</w:t>
+      </w:r>
+      <w:bookmarkEnd w:id="10"/>
+    </w:p>
+    <w:p/>
+    <w:p>
+      <w:pPr>
+        <w:jc w:val="both"/>
+      </w:pPr>
+      <w:r>
+        <w:t>Por último, en la vista “Mi perfil” se listan las fotos del usuario. Pulsando sobre ellas</w:t>
+      </w:r>
+      <w:r>
+        <w:t xml:space="preserve"> aparece </w:t>
+      </w:r>
+      <w:r>
+        <w:t>la opción de eliminarlas. Del mismo modo</w:t>
+      </w:r>
+      <w:r>
+        <w:t>, es</w:t>
+      </w:r>
+      <w:r>
+        <w:t xml:space="preserve"> posib</w:t>
+      </w:r>
+      <w:r>
+        <w:t>le</w:t>
+      </w:r>
+      <w:r>
+        <w:t xml:space="preserve"> subir nuevas fotos el botón de añadir.</w:t>
+      </w:r>
+    </w:p>
+    <w:p>
+      <w:pPr>
+        <w:jc w:val="center"/>
+      </w:pPr>
+    </w:p>
+    <w:p>
+      <w:pPr>
+        <w:jc w:val="center"/>
+      </w:pPr>
+      <w:r>
+        <w:rPr>
+          <w:noProof/>
+        </w:rPr>
+        <w:drawing>
+          <wp:inline distT="0" distB="0" distL="0" distR="0" wp14:anchorId="591664A0" wp14:editId="4B1F2B43">
+            <wp:extent cx="6403347" cy="3600000"/>
+            <wp:effectExtent l="0" t="0" r="0" b="0"/>
+            <wp:docPr id="5" name="Imagen 5"/>
+            <wp:cNvGraphicFramePr>
+              <a:graphicFrameLocks xmlns:a="http://schemas.openxmlformats.org/drawingml/2006/main" noChangeAspect="1"/>
+            </wp:cNvGraphicFramePr>
+            <a:graphic xmlns:a="http://schemas.openxmlformats.org/drawingml/2006/main">
+              <a:graphicData uri="http://schemas.openxmlformats.org/drawingml/2006/picture">
+                <pic:pic xmlns:pic="http://schemas.openxmlformats.org/drawingml/2006/picture">
+                  <pic:nvPicPr>
+                    <pic:cNvPr id="5" name="foodreams_desktop_perfil.png"/>
+                    <pic:cNvPicPr/>
+                  </pic:nvPicPr>
+                  <pic:blipFill>
+                    <a:blip r:embed="rId25" cstate="print">
+                      <a:extLst>
+                        <a:ext uri="{28A0092B-C50C-407E-A947-70E740481C1C}">
+                          <a14:useLocalDpi xmlns:a14="http://schemas.microsoft.com/office/drawing/2010/main" val="0"/>
+                        </a:ext>
+                      </a:extLst>
+                    </a:blip>
+                    <a:stretch>
+                      <a:fillRect/>
+                    </a:stretch>
+                  </pic:blipFill>
+                  <pic:spPr>
+                    <a:xfrm>
+                      <a:off x="0" y="0"/>
+                      <a:ext cx="6403347" cy="3600000"/>
+                    </a:xfrm>
+                    <a:prstGeom prst="rect">
+                      <a:avLst/>
+                    </a:prstGeom>
+                  </pic:spPr>
+                </pic:pic>
+              </a:graphicData>
+            </a:graphic>
+          </wp:inline>
+        </w:drawing>
+      </w:r>
+    </w:p>
+    <w:p>
+      <w:pPr>
+        <w:jc w:val="center"/>
+      </w:pPr>
+    </w:p>
+    <w:p>
+      <w:pPr>
+        <w:jc w:val="both"/>
+        <w:sectPr>
+          <w:pgSz w:w="16838" w:h="11906" w:orient="landscape"/>
+          <w:pgMar w:top="1701" w:right="1417" w:bottom="1701" w:left="1417" w:header="708" w:footer="708" w:gutter="0"/>
+          <w:cols w:space="708"/>
+          <w:docGrid w:linePitch="360"/>
+        </w:sectPr>
+      </w:pPr>
+    </w:p>
+    <w:p>
+      <w:pPr>
+        <w:pStyle w:val="Ttulo2"/>
+      </w:pPr>
+      <w:bookmarkStart w:id="11" w:name="_Toc3643539"/>
+      <w:r>
+        <w:lastRenderedPageBreak/>
+        <w:t xml:space="preserve">Vista </w:t>
+      </w:r>
+      <w:proofErr w:type="spellStart"/>
+      <w:r>
+        <w:t>mobile</w:t>
+      </w:r>
+      <w:proofErr w:type="spellEnd"/>
+      <w:r>
+        <w:t xml:space="preserve"> de página principal de inicio</w:t>
+      </w:r>
+      <w:bookmarkEnd w:id="11"/>
+    </w:p>
+    <w:p/>
+    <w:p>
+      <w:pPr>
+        <w:jc w:val="center"/>
+      </w:pPr>
+      <w:r>
+        <w:rPr>
+          <w:noProof/>
+          <w:lang w:eastAsia="es-ES"/>
+        </w:rPr>
         <w:drawing>
           <wp:inline distT="0" distB="0" distL="0" distR="0">
             <wp:extent cx="1661553" cy="3384000"/>
@@ -4661,7 +4610,7 @@
                     <pic:cNvPicPr/>
                   </pic:nvPicPr>
                   <pic:blipFill>
-                    <a:blip r:embed="rId23">
+                    <a:blip r:embed="rId26">
                       <a:extLst>
                         <a:ext uri="{28A0092B-C50C-407E-A947-70E740481C1C}">
                           <a14:useLocalDpi xmlns:a14="http://schemas.microsoft.com/office/drawing/2010/main" val="0"/>
@@ -4697,7 +4646,7 @@
       <w:pPr>
         <w:pStyle w:val="Ttulo2"/>
       </w:pPr>
-      <w:bookmarkStart w:id="11" w:name="_Toc3592199"/>
+      <w:bookmarkStart w:id="12" w:name="_Toc3643540"/>
       <w:r>
         <w:t xml:space="preserve">Vista </w:t>
       </w:r>
@@ -4709,7 +4658,7 @@
       <w:r>
         <w:t xml:space="preserve"> de resultados de búsqueda de recetas</w:t>
       </w:r>
-      <w:bookmarkEnd w:id="11"/>
+      <w:bookmarkEnd w:id="12"/>
     </w:p>
     <w:p/>
     <w:p>
@@ -4736,7 +4685,7 @@
                     <pic:cNvPicPr/>
                   </pic:nvPicPr>
                   <pic:blipFill>
-                    <a:blip r:embed="rId24">
+                    <a:blip r:embed="rId27">
                       <a:extLst>
                         <a:ext uri="{28A0092B-C50C-407E-A947-70E740481C1C}">
                           <a14:useLocalDpi xmlns:a14="http://schemas.microsoft.com/office/drawing/2010/main" val="0"/>
@@ -4772,8 +4721,9 @@
       <w:pPr>
         <w:pStyle w:val="Ttulo2"/>
       </w:pPr>
-      <w:bookmarkStart w:id="12" w:name="_Toc3592200"/>
-      <w:r>
+      <w:bookmarkStart w:id="13" w:name="_Toc3643541"/>
+      <w:r>
+        <w:lastRenderedPageBreak/>
         <w:t xml:space="preserve">Vista </w:t>
       </w:r>
       <w:proofErr w:type="spellStart"/>
@@ -4784,7 +4734,7 @@
       <w:r>
         <w:t xml:space="preserve"> de resultados de fotos de recetas relacionadas</w:t>
       </w:r>
-      <w:bookmarkEnd w:id="12"/>
+      <w:bookmarkEnd w:id="13"/>
     </w:p>
     <w:p/>
     <w:p>
@@ -4795,7 +4745,6 @@
         <w:rPr>
           <w:noProof/>
         </w:rPr>
-        <w:lastRenderedPageBreak/>
         <w:drawing>
           <wp:inline distT="0" distB="0" distL="0" distR="0">
             <wp:extent cx="1663200" cy="3384000"/>
@@ -4809,233 +4758,6 @@
                 <pic:pic xmlns:pic="http://schemas.openxmlformats.org/drawingml/2006/picture">
                   <pic:nvPicPr>
                     <pic:cNvPr id="22" name="foodreams_mobile_fotos.png"/>
-                    <pic:cNvPicPr/>
-                  </pic:nvPicPr>
-                  <pic:blipFill>
-                    <a:blip r:embed="rId25">
-                      <a:extLst>
-                        <a:ext uri="{28A0092B-C50C-407E-A947-70E740481C1C}">
-                          <a14:useLocalDpi xmlns:a14="http://schemas.microsoft.com/office/drawing/2010/main" val="0"/>
-                        </a:ext>
-                      </a:extLst>
-                    </a:blip>
-                    <a:stretch>
-                      <a:fillRect/>
-                    </a:stretch>
-                  </pic:blipFill>
-                  <pic:spPr>
-                    <a:xfrm>
-                      <a:off x="0" y="0"/>
-                      <a:ext cx="1663200" cy="3384000"/>
-                    </a:xfrm>
-                    <a:prstGeom prst="rect">
-                      <a:avLst/>
-                    </a:prstGeom>
-                  </pic:spPr>
-                </pic:pic>
-              </a:graphicData>
-            </a:graphic>
-          </wp:inline>
-        </w:drawing>
-      </w:r>
-    </w:p>
-    <w:p>
-      <w:pPr>
-        <w:jc w:val="center"/>
-      </w:pPr>
-    </w:p>
-    <w:p>
-      <w:pPr>
-        <w:pStyle w:val="Ttulo2"/>
-      </w:pPr>
-      <w:bookmarkStart w:id="13" w:name="_Toc3592201"/>
-      <w:r>
-        <w:t xml:space="preserve">Vista </w:t>
-      </w:r>
-      <w:proofErr w:type="spellStart"/>
-      <w:r>
-        <w:t>mobile</w:t>
-      </w:r>
-      <w:proofErr w:type="spellEnd"/>
-      <w:r>
-        <w:t xml:space="preserve"> de vídeos relacionados con una receta seleccionada</w:t>
-      </w:r>
-      <w:bookmarkEnd w:id="13"/>
-    </w:p>
-    <w:p/>
-    <w:p>
-      <w:pPr>
-        <w:jc w:val="center"/>
-      </w:pPr>
-      <w:r>
-        <w:rPr>
-          <w:noProof/>
-        </w:rPr>
-        <w:drawing>
-          <wp:inline distT="0" distB="0" distL="0" distR="0">
-            <wp:extent cx="1663200" cy="3384000"/>
-            <wp:effectExtent l="0" t="0" r="0" b="6985"/>
-            <wp:docPr id="23" name="Imagen 23"/>
-            <wp:cNvGraphicFramePr>
-              <a:graphicFrameLocks xmlns:a="http://schemas.openxmlformats.org/drawingml/2006/main" noChangeAspect="1"/>
-            </wp:cNvGraphicFramePr>
-            <a:graphic xmlns:a="http://schemas.openxmlformats.org/drawingml/2006/main">
-              <a:graphicData uri="http://schemas.openxmlformats.org/drawingml/2006/picture">
-                <pic:pic xmlns:pic="http://schemas.openxmlformats.org/drawingml/2006/picture">
-                  <pic:nvPicPr>
-                    <pic:cNvPr id="23" name="foodreams_mobile_videos.png"/>
-                    <pic:cNvPicPr/>
-                  </pic:nvPicPr>
-                  <pic:blipFill>
-                    <a:blip r:embed="rId26">
-                      <a:extLst>
-                        <a:ext uri="{28A0092B-C50C-407E-A947-70E740481C1C}">
-                          <a14:useLocalDpi xmlns:a14="http://schemas.microsoft.com/office/drawing/2010/main" val="0"/>
-                        </a:ext>
-                      </a:extLst>
-                    </a:blip>
-                    <a:stretch>
-                      <a:fillRect/>
-                    </a:stretch>
-                  </pic:blipFill>
-                  <pic:spPr>
-                    <a:xfrm>
-                      <a:off x="0" y="0"/>
-                      <a:ext cx="1663200" cy="3384000"/>
-                    </a:xfrm>
-                    <a:prstGeom prst="rect">
-                      <a:avLst/>
-                    </a:prstGeom>
-                  </pic:spPr>
-                </pic:pic>
-              </a:graphicData>
-            </a:graphic>
-          </wp:inline>
-        </w:drawing>
-      </w:r>
-    </w:p>
-    <w:p>
-      <w:pPr>
-        <w:jc w:val="center"/>
-      </w:pPr>
-    </w:p>
-    <w:p>
-      <w:pPr>
-        <w:pStyle w:val="Ttulo2"/>
-      </w:pPr>
-      <w:bookmarkStart w:id="14" w:name="_Toc3592202"/>
-      <w:r>
-        <w:t xml:space="preserve">Vista </w:t>
-      </w:r>
-      <w:proofErr w:type="spellStart"/>
-      <w:r>
-        <w:t>mobile</w:t>
-      </w:r>
-      <w:proofErr w:type="spellEnd"/>
-      <w:r>
-        <w:t xml:space="preserve"> del formulario de carga de imagen para el usuario</w:t>
-      </w:r>
-      <w:bookmarkEnd w:id="14"/>
-    </w:p>
-    <w:p/>
-    <w:p>
-      <w:pPr>
-        <w:jc w:val="center"/>
-      </w:pPr>
-      <w:r>
-        <w:rPr>
-          <w:noProof/>
-          <w:lang w:eastAsia="es-ES"/>
-        </w:rPr>
-        <w:lastRenderedPageBreak/>
-        <w:drawing>
-          <wp:inline distT="0" distB="0" distL="0" distR="0">
-            <wp:extent cx="1661553" cy="3384000"/>
-            <wp:effectExtent l="0" t="0" r="2540" b="0"/>
-            <wp:docPr id="19" name="Imagen 19" descr="Imagen que contiene captura de pantalla&#10;&#10;Descripción generada automáticamente"/>
-            <wp:cNvGraphicFramePr>
-              <a:graphicFrameLocks xmlns:a="http://schemas.openxmlformats.org/drawingml/2006/main" noChangeAspect="1"/>
-            </wp:cNvGraphicFramePr>
-            <a:graphic xmlns:a="http://schemas.openxmlformats.org/drawingml/2006/main">
-              <a:graphicData uri="http://schemas.openxmlformats.org/drawingml/2006/picture">
-                <pic:pic xmlns:pic="http://schemas.openxmlformats.org/drawingml/2006/picture">
-                  <pic:nvPicPr>
-                    <pic:cNvPr id="19" name="foodreams_mobile-fomulario_de_carga.png"/>
-                    <pic:cNvPicPr/>
-                  </pic:nvPicPr>
-                  <pic:blipFill>
-                    <a:blip r:embed="rId27">
-                      <a:extLst>
-                        <a:ext uri="{28A0092B-C50C-407E-A947-70E740481C1C}">
-                          <a14:useLocalDpi xmlns:a14="http://schemas.microsoft.com/office/drawing/2010/main" val="0"/>
-                        </a:ext>
-                      </a:extLst>
-                    </a:blip>
-                    <a:stretch>
-                      <a:fillRect/>
-                    </a:stretch>
-                  </pic:blipFill>
-                  <pic:spPr>
-                    <a:xfrm>
-                      <a:off x="0" y="0"/>
-                      <a:ext cx="1661553" cy="3384000"/>
-                    </a:xfrm>
-                    <a:prstGeom prst="rect">
-                      <a:avLst/>
-                    </a:prstGeom>
-                  </pic:spPr>
-                </pic:pic>
-              </a:graphicData>
-            </a:graphic>
-          </wp:inline>
-        </w:drawing>
-      </w:r>
-    </w:p>
-    <w:p>
-      <w:pPr>
-        <w:jc w:val="center"/>
-      </w:pPr>
-    </w:p>
-    <w:p>
-      <w:pPr>
-        <w:pStyle w:val="Ttulo2"/>
-      </w:pPr>
-      <w:bookmarkStart w:id="15" w:name="_Toc3592203"/>
-      <w:r>
-        <w:t xml:space="preserve">Vista </w:t>
-      </w:r>
-      <w:proofErr w:type="spellStart"/>
-      <w:r>
-        <w:t>mobile</w:t>
-      </w:r>
-      <w:proofErr w:type="spellEnd"/>
-      <w:r>
-        <w:t xml:space="preserve"> de fotografías subidas por el usuario</w:t>
-      </w:r>
-      <w:bookmarkEnd w:id="15"/>
-    </w:p>
-    <w:p/>
-    <w:p>
-      <w:pPr>
-        <w:jc w:val="center"/>
-      </w:pPr>
-      <w:r>
-        <w:rPr>
-          <w:noProof/>
-        </w:rPr>
-        <w:drawing>
-          <wp:inline distT="0" distB="0" distL="0" distR="0">
-            <wp:extent cx="1663200" cy="3384000"/>
-            <wp:effectExtent l="0" t="0" r="0" b="6985"/>
-            <wp:docPr id="24" name="Imagen 24"/>
-            <wp:cNvGraphicFramePr>
-              <a:graphicFrameLocks xmlns:a="http://schemas.openxmlformats.org/drawingml/2006/main" noChangeAspect="1"/>
-            </wp:cNvGraphicFramePr>
-            <a:graphic xmlns:a="http://schemas.openxmlformats.org/drawingml/2006/main">
-              <a:graphicData uri="http://schemas.openxmlformats.org/drawingml/2006/picture">
-                <pic:pic xmlns:pic="http://schemas.openxmlformats.org/drawingml/2006/picture">
-                  <pic:nvPicPr>
-                    <pic:cNvPr id="24" name="foodreams_mobile_perifl.png"/>
                     <pic:cNvPicPr/>
                   </pic:nvPicPr>
                   <pic:blipFill>
@@ -5065,8 +4787,6 @@
           </wp:inline>
         </w:drawing>
       </w:r>
-      <w:bookmarkStart w:id="16" w:name="_GoBack"/>
-      <w:bookmarkEnd w:id="16"/>
     </w:p>
     <w:p>
       <w:pPr>
@@ -5075,140 +4795,36 @@
     </w:p>
     <w:p>
       <w:pPr>
+        <w:pStyle w:val="Ttulo2"/>
+      </w:pPr>
+      <w:bookmarkStart w:id="14" w:name="_Toc3643542"/>
+      <w:r>
+        <w:t xml:space="preserve">Vista </w:t>
+      </w:r>
+      <w:proofErr w:type="spellStart"/>
+      <w:r>
+        <w:t>mobile</w:t>
+      </w:r>
+      <w:proofErr w:type="spellEnd"/>
+      <w:r>
+        <w:t xml:space="preserve"> de vídeos relacionados con una receta seleccionada</w:t>
+      </w:r>
+      <w:bookmarkEnd w:id="14"/>
+    </w:p>
+    <w:p/>
+    <w:p>
+      <w:pPr>
         <w:jc w:val="center"/>
       </w:pPr>
-    </w:p>
-    <w:p>
-      <w:pPr>
-        <w:jc w:val="center"/>
-      </w:pPr>
-    </w:p>
-    <w:p>
-      <w:pPr>
-        <w:jc w:val="center"/>
-      </w:pPr>
-    </w:p>
-    <w:p>
-      <w:pPr>
-        <w:jc w:val="center"/>
-      </w:pPr>
-    </w:p>
-    <w:p>
-      <w:pPr>
-        <w:jc w:val="center"/>
-      </w:pPr>
-    </w:p>
-    <w:p>
-      <w:pPr>
-        <w:jc w:val="center"/>
-      </w:pPr>
-    </w:p>
-    <w:p>
-      <w:pPr>
-        <w:jc w:val="center"/>
-      </w:pPr>
-    </w:p>
-    <w:p>
-      <w:pPr>
-        <w:jc w:val="center"/>
-      </w:pPr>
-    </w:p>
-    <w:p>
-      <w:pPr>
-        <w:jc w:val="center"/>
-      </w:pPr>
-    </w:p>
-    <w:p>
-      <w:pPr>
-        <w:jc w:val="center"/>
-      </w:pPr>
-    </w:p>
-    <w:p>
-      <w:pPr>
-        <w:jc w:val="center"/>
-      </w:pPr>
-    </w:p>
-    <w:p>
-      <w:pPr>
-        <w:jc w:val="center"/>
-      </w:pPr>
-    </w:p>
-    <w:p>
-      <w:pPr>
-        <w:jc w:val="center"/>
-      </w:pPr>
-    </w:p>
-    <w:p>
-      <w:pPr>
-        <w:jc w:val="center"/>
-      </w:pPr>
-    </w:p>
-    <w:p>
-      <w:pPr>
-        <w:jc w:val="center"/>
-      </w:pPr>
-    </w:p>
-    <w:p>
-      <w:pPr>
-        <w:pStyle w:val="Ttulo1"/>
-      </w:pPr>
-      <w:bookmarkStart w:id="17" w:name="_Toc3592204"/>
-      <w:r>
-        <w:t>Arquitectura</w:t>
-      </w:r>
-      <w:bookmarkEnd w:id="17"/>
-    </w:p>
-    <w:p/>
-    <w:p>
-      <w:pPr>
-        <w:pStyle w:val="Ttulo2"/>
-        <w:spacing w:before="0"/>
-      </w:pPr>
-      <w:bookmarkStart w:id="18" w:name="_Toc3592205"/>
-      <w:r>
-        <w:t>Diagrama de componentes</w:t>
-      </w:r>
-      <w:bookmarkEnd w:id="18"/>
-    </w:p>
-    <w:p>
-      <w:pPr>
-        <w:spacing w:after="0"/>
-        <w:rPr>
-          <w:rFonts w:asciiTheme="majorHAnsi" w:hAnsiTheme="majorHAnsi"/>
-          <w:sz w:val="28"/>
-          <w:szCs w:val="28"/>
-        </w:rPr>
-      </w:pPr>
-    </w:p>
-    <w:p>
-      <w:pPr>
-        <w:spacing w:after="0"/>
-        <w:rPr>
-          <w:rFonts w:asciiTheme="majorHAnsi" w:hAnsiTheme="majorHAnsi"/>
-          <w:sz w:val="28"/>
-          <w:szCs w:val="28"/>
-        </w:rPr>
-      </w:pPr>
-      <w:r>
-        <w:rPr>
-          <w:rFonts w:cstheme="minorHAnsi"/>
+      <w:r>
+        <w:rPr>
           <w:noProof/>
-          <w:szCs w:val="28"/>
-          <w:lang w:eastAsia="es-ES"/>
         </w:rPr>
         <w:drawing>
-          <wp:anchor distT="0" distB="0" distL="114300" distR="114300" simplePos="0" relativeHeight="251659264" behindDoc="0" locked="0" layoutInCell="1" allowOverlap="1">
-            <wp:simplePos x="0" y="0"/>
-            <wp:positionH relativeFrom="column">
-              <wp:posOffset>-158506</wp:posOffset>
-            </wp:positionH>
-            <wp:positionV relativeFrom="paragraph">
-              <wp:posOffset>387350</wp:posOffset>
-            </wp:positionV>
-            <wp:extent cx="5758180" cy="3847465"/>
-            <wp:effectExtent l="0" t="0" r="0" b="635"/>
-            <wp:wrapTopAndBottom/>
-            <wp:docPr id="3" name="Imagen 3"/>
+          <wp:inline distT="0" distB="0" distL="0" distR="0">
+            <wp:extent cx="1663200" cy="3384000"/>
+            <wp:effectExtent l="0" t="0" r="0" b="6985"/>
+            <wp:docPr id="23" name="Imagen 23"/>
             <wp:cNvGraphicFramePr>
               <a:graphicFrameLocks xmlns:a="http://schemas.openxmlformats.org/drawingml/2006/main" noChangeAspect="1"/>
             </wp:cNvGraphicFramePr>
@@ -5216,7 +4832,7 @@
               <a:graphicData uri="http://schemas.openxmlformats.org/drawingml/2006/picture">
                 <pic:pic xmlns:pic="http://schemas.openxmlformats.org/drawingml/2006/picture">
                   <pic:nvPicPr>
-                    <pic:cNvPr id="3" name="diagrama-componentes.png"/>
+                    <pic:cNvPr id="23" name="foodreams_mobile_videos.png"/>
                     <pic:cNvPicPr/>
                   </pic:nvPicPr>
                   <pic:blipFill>
@@ -5234,7 +4850,7 @@
                   <pic:spPr>
                     <a:xfrm>
                       <a:off x="0" y="0"/>
-                      <a:ext cx="5758180" cy="3847465"/>
+                      <a:ext cx="1663200" cy="3384000"/>
                     </a:xfrm>
                     <a:prstGeom prst="rect">
                       <a:avLst/>
@@ -5243,232 +4859,49 @@
                 </pic:pic>
               </a:graphicData>
             </a:graphic>
-            <wp14:sizeRelH relativeFrom="page">
-              <wp14:pctWidth>0</wp14:pctWidth>
-            </wp14:sizeRelH>
-            <wp14:sizeRelV relativeFrom="page">
-              <wp14:pctHeight>0</wp14:pctHeight>
-            </wp14:sizeRelV>
-          </wp:anchor>
+          </wp:inline>
         </w:drawing>
       </w:r>
     </w:p>
     <w:p>
       <w:pPr>
-        <w:spacing w:after="0"/>
         <w:jc w:val="center"/>
-        <w:rPr>
-          <w:rFonts w:cstheme="minorHAnsi"/>
-          <w:szCs w:val="28"/>
-        </w:rPr>
-      </w:pPr>
-    </w:p>
-    <w:p>
-      <w:pPr>
-        <w:spacing w:after="0"/>
+      </w:pPr>
+    </w:p>
+    <w:p>
+      <w:pPr>
+        <w:pStyle w:val="Ttulo2"/>
+      </w:pPr>
+      <w:bookmarkStart w:id="15" w:name="_Toc3643543"/>
+      <w:r>
+        <w:lastRenderedPageBreak/>
+        <w:t xml:space="preserve">Vista </w:t>
+      </w:r>
+      <w:proofErr w:type="spellStart"/>
+      <w:r>
+        <w:t>mobile</w:t>
+      </w:r>
+      <w:proofErr w:type="spellEnd"/>
+      <w:r>
+        <w:t xml:space="preserve"> del formulario de carga de imagen para el usuario</w:t>
+      </w:r>
+      <w:bookmarkEnd w:id="15"/>
+    </w:p>
+    <w:p/>
+    <w:p>
+      <w:pPr>
         <w:jc w:val="center"/>
-        <w:rPr>
-          <w:rFonts w:cstheme="minorHAnsi"/>
-          <w:szCs w:val="28"/>
-        </w:rPr>
-      </w:pPr>
-    </w:p>
-    <w:p>
-      <w:pPr>
-        <w:spacing w:after="0"/>
-        <w:jc w:val="center"/>
-        <w:rPr>
-          <w:rFonts w:cstheme="minorHAnsi"/>
-          <w:szCs w:val="28"/>
-        </w:rPr>
-      </w:pPr>
-    </w:p>
-    <w:p>
-      <w:pPr>
-        <w:spacing w:after="0"/>
-        <w:jc w:val="center"/>
-        <w:rPr>
-          <w:rFonts w:cstheme="minorHAnsi"/>
-          <w:szCs w:val="28"/>
-        </w:rPr>
-      </w:pPr>
-    </w:p>
-    <w:p>
-      <w:pPr>
-        <w:spacing w:after="0"/>
-        <w:jc w:val="both"/>
-        <w:rPr>
-          <w:rFonts w:cstheme="minorHAnsi"/>
-          <w:szCs w:val="28"/>
-        </w:rPr>
-      </w:pPr>
-      <w:r>
-        <w:rPr>
-          <w:rFonts w:cstheme="minorHAnsi"/>
-          <w:szCs w:val="28"/>
-        </w:rPr>
-        <w:t xml:space="preserve">La aplicación de </w:t>
-      </w:r>
-      <w:proofErr w:type="spellStart"/>
-      <w:r>
-        <w:rPr>
-          <w:rFonts w:cstheme="minorHAnsi"/>
-          <w:szCs w:val="28"/>
-        </w:rPr>
-        <w:t>FooDreams</w:t>
-      </w:r>
-      <w:proofErr w:type="spellEnd"/>
-      <w:r>
-        <w:rPr>
-          <w:rFonts w:cstheme="minorHAnsi"/>
-          <w:szCs w:val="28"/>
-        </w:rPr>
-        <w:t xml:space="preserve"> requiere el servicio de búsqueda de vídeos de la API de </w:t>
-      </w:r>
-      <w:proofErr w:type="spellStart"/>
-      <w:r>
-        <w:rPr>
-          <w:rFonts w:cstheme="minorHAnsi"/>
-          <w:szCs w:val="28"/>
-        </w:rPr>
-        <w:t>Youtube</w:t>
-      </w:r>
-      <w:proofErr w:type="spellEnd"/>
-      <w:r>
-        <w:rPr>
-          <w:rFonts w:cstheme="minorHAnsi"/>
-          <w:szCs w:val="28"/>
-        </w:rPr>
-        <w:t xml:space="preserve">, los servicios de galería y el buscador de fotos que proporciona la API de Flickr, y el servicio de búsqueda de recetas e información nutricional de la API de </w:t>
-      </w:r>
-      <w:proofErr w:type="spellStart"/>
-      <w:r>
-        <w:rPr>
-          <w:rFonts w:cstheme="minorHAnsi"/>
-          <w:szCs w:val="28"/>
-        </w:rPr>
-        <w:t>Edamam</w:t>
-      </w:r>
-      <w:proofErr w:type="spellEnd"/>
-      <w:r>
-        <w:rPr>
-          <w:rFonts w:cstheme="minorHAnsi"/>
-          <w:szCs w:val="28"/>
-        </w:rPr>
-        <w:t>.</w:t>
-      </w:r>
-    </w:p>
-    <w:p>
-      <w:pPr>
-        <w:spacing w:after="0"/>
-        <w:rPr>
-          <w:rFonts w:asciiTheme="majorHAnsi" w:hAnsiTheme="majorHAnsi"/>
-          <w:sz w:val="28"/>
-          <w:szCs w:val="28"/>
-        </w:rPr>
-      </w:pPr>
-    </w:p>
-    <w:p>
-      <w:pPr>
-        <w:spacing w:after="0"/>
-        <w:rPr>
-          <w:rFonts w:asciiTheme="majorHAnsi" w:hAnsiTheme="majorHAnsi"/>
-          <w:sz w:val="28"/>
-          <w:szCs w:val="28"/>
-        </w:rPr>
-      </w:pPr>
-    </w:p>
-    <w:p>
-      <w:pPr>
-        <w:spacing w:after="0"/>
-        <w:rPr>
-          <w:rFonts w:asciiTheme="majorHAnsi" w:hAnsiTheme="majorHAnsi"/>
-          <w:sz w:val="28"/>
-          <w:szCs w:val="28"/>
-        </w:rPr>
-      </w:pPr>
-    </w:p>
-    <w:p>
-      <w:pPr>
-        <w:spacing w:after="0"/>
-        <w:rPr>
-          <w:rFonts w:asciiTheme="majorHAnsi" w:hAnsiTheme="majorHAnsi"/>
-          <w:sz w:val="28"/>
-          <w:szCs w:val="28"/>
-        </w:rPr>
-      </w:pPr>
-    </w:p>
-    <w:p>
-      <w:pPr>
-        <w:spacing w:after="0"/>
-        <w:rPr>
-          <w:rFonts w:asciiTheme="majorHAnsi" w:hAnsiTheme="majorHAnsi"/>
-          <w:sz w:val="28"/>
-          <w:szCs w:val="28"/>
-        </w:rPr>
-      </w:pPr>
-    </w:p>
-    <w:p>
-      <w:pPr>
-        <w:spacing w:after="0"/>
-        <w:rPr>
-          <w:rFonts w:asciiTheme="majorHAnsi" w:hAnsiTheme="majorHAnsi"/>
-          <w:sz w:val="28"/>
-          <w:szCs w:val="28"/>
-        </w:rPr>
-      </w:pPr>
-    </w:p>
-    <w:p>
-      <w:pPr>
-        <w:spacing w:after="0"/>
-        <w:rPr>
-          <w:rFonts w:asciiTheme="majorHAnsi" w:hAnsiTheme="majorHAnsi"/>
-          <w:sz w:val="28"/>
-          <w:szCs w:val="28"/>
-        </w:rPr>
-      </w:pPr>
-    </w:p>
-    <w:p>
-      <w:pPr>
-        <w:spacing w:after="0"/>
-        <w:rPr>
-          <w:rFonts w:asciiTheme="majorHAnsi" w:hAnsiTheme="majorHAnsi"/>
-          <w:sz w:val="28"/>
-          <w:szCs w:val="28"/>
-        </w:rPr>
-      </w:pPr>
-    </w:p>
-    <w:p>
-      <w:pPr>
-        <w:pStyle w:val="Ttulo2"/>
-        <w:spacing w:before="0"/>
-      </w:pPr>
-      <w:bookmarkStart w:id="19" w:name="_Toc3592206"/>
-      <w:r>
-        <w:t>Diagrama de despliegue</w:t>
-      </w:r>
-      <w:bookmarkEnd w:id="19"/>
-    </w:p>
-    <w:p/>
-    <w:p>
+      </w:pPr>
       <w:r>
         <w:rPr>
           <w:noProof/>
           <w:lang w:eastAsia="es-ES"/>
         </w:rPr>
         <w:drawing>
-          <wp:anchor distT="0" distB="0" distL="114300" distR="114300" simplePos="0" relativeHeight="251658240" behindDoc="0" locked="0" layoutInCell="1" allowOverlap="1">
-            <wp:simplePos x="0" y="0"/>
-            <wp:positionH relativeFrom="column">
-              <wp:posOffset>-489585</wp:posOffset>
-            </wp:positionH>
-            <wp:positionV relativeFrom="paragraph">
-              <wp:posOffset>436538</wp:posOffset>
-            </wp:positionV>
-            <wp:extent cx="6252845" cy="3263265"/>
-            <wp:effectExtent l="0" t="0" r="0" b="635"/>
-            <wp:wrapTopAndBottom/>
-            <wp:docPr id="4" name="Imagen 4" descr="Imagen que contiene captura de pantalla&#10;&#10;Descripción generada automáticamente"/>
+          <wp:inline distT="0" distB="0" distL="0" distR="0">
+            <wp:extent cx="1661553" cy="3384000"/>
+            <wp:effectExtent l="0" t="0" r="2540" b="0"/>
+            <wp:docPr id="19" name="Imagen 19" descr="Imagen que contiene captura de pantalla&#10;&#10;Descripción generada automáticamente"/>
             <wp:cNvGraphicFramePr>
               <a:graphicFrameLocks xmlns:a="http://schemas.openxmlformats.org/drawingml/2006/main" noChangeAspect="1"/>
             </wp:cNvGraphicFramePr>
@@ -5476,7 +4909,7 @@
               <a:graphicData uri="http://schemas.openxmlformats.org/drawingml/2006/picture">
                 <pic:pic xmlns:pic="http://schemas.openxmlformats.org/drawingml/2006/picture">
                   <pic:nvPicPr>
-                    <pic:cNvPr id="4" name="diagrama-despliegue.png"/>
+                    <pic:cNvPr id="19" name="foodreams_mobile-fomulario_de_carga.png"/>
                     <pic:cNvPicPr/>
                   </pic:nvPicPr>
                   <pic:blipFill>
@@ -5494,7 +4927,7 @@
                   <pic:spPr>
                     <a:xfrm>
                       <a:off x="0" y="0"/>
-                      <a:ext cx="6252845" cy="3263265"/>
+                      <a:ext cx="1661553" cy="3384000"/>
                     </a:xfrm>
                     <a:prstGeom prst="rect">
                       <a:avLst/>
@@ -5503,13 +4936,7 @@
                 </pic:pic>
               </a:graphicData>
             </a:graphic>
-            <wp14:sizeRelH relativeFrom="page">
-              <wp14:pctWidth>0</wp14:pctWidth>
-            </wp14:sizeRelH>
-            <wp14:sizeRelV relativeFrom="page">
-              <wp14:pctHeight>0</wp14:pctHeight>
-            </wp14:sizeRelV>
-          </wp:anchor>
+          </wp:inline>
         </w:drawing>
       </w:r>
     </w:p>
@@ -5518,132 +4945,38 @@
         <w:jc w:val="center"/>
       </w:pPr>
     </w:p>
+    <w:p>
+      <w:pPr>
+        <w:pStyle w:val="Ttulo2"/>
+      </w:pPr>
+      <w:bookmarkStart w:id="16" w:name="_Toc3643544"/>
+      <w:r>
+        <w:t xml:space="preserve">Vista </w:t>
+      </w:r>
+      <w:proofErr w:type="spellStart"/>
+      <w:r>
+        <w:t>mobile</w:t>
+      </w:r>
+      <w:proofErr w:type="spellEnd"/>
+      <w:r>
+        <w:t xml:space="preserve"> de fotografías subidas por el usuario</w:t>
+      </w:r>
+      <w:bookmarkEnd w:id="16"/>
+    </w:p>
     <w:p/>
     <w:p>
       <w:pPr>
-        <w:jc w:val="both"/>
-      </w:pPr>
-      <w:r>
-        <w:t xml:space="preserve">El despliegue de la aplicación se realiza a través de la plataforma como servicio </w:t>
-      </w:r>
-      <w:proofErr w:type="spellStart"/>
-      <w:r>
-        <w:t>AppEngine</w:t>
-      </w:r>
-      <w:proofErr w:type="spellEnd"/>
-      <w:r>
-        <w:t xml:space="preserve"> de Google Cloud Platform. Dicho servicio está alojado en los servidores de Google, por lo que la aplicación es desplegada en un servicio </w:t>
-      </w:r>
-      <w:proofErr w:type="spellStart"/>
-      <w:r>
-        <w:t>cloud</w:t>
-      </w:r>
-      <w:proofErr w:type="spellEnd"/>
-      <w:r>
-        <w:t>.</w:t>
-      </w:r>
-    </w:p>
-    <w:p>
-      <w:pPr>
-        <w:jc w:val="both"/>
-      </w:pPr>
-      <w:r>
-        <w:lastRenderedPageBreak/>
-        <w:t>A través de dicho servicio se hacen las distintas llamadas a las APIs que se requieran en todo momento, según la operación que se lleve a cabo.</w:t>
-      </w:r>
-    </w:p>
-    <w:p>
-      <w:pPr>
-        <w:jc w:val="both"/>
-      </w:pPr>
-      <w:r>
-        <w:t xml:space="preserve">Además, se destaca la conexión que hay entre la API de </w:t>
-      </w:r>
-      <w:proofErr w:type="spellStart"/>
-      <w:r>
-        <w:t>Youtube</w:t>
-      </w:r>
-      <w:proofErr w:type="spellEnd"/>
-      <w:r>
-        <w:t xml:space="preserve"> y el propio navegador del cliente, ya que se hace uso de la API </w:t>
-      </w:r>
-      <w:proofErr w:type="spellStart"/>
-      <w:r>
-        <w:t>Javascript</w:t>
-      </w:r>
-      <w:proofErr w:type="spellEnd"/>
-      <w:r>
-        <w:t xml:space="preserve"> de </w:t>
-      </w:r>
-      <w:proofErr w:type="spellStart"/>
-      <w:r>
-        <w:t>Youtube</w:t>
-      </w:r>
-      <w:proofErr w:type="spellEnd"/>
-      <w:r>
-        <w:t xml:space="preserve"> para poder incrustar el reproductor en el código HTML y poder visualizar los vídeos desde la aplicación.</w:t>
-      </w:r>
-    </w:p>
-    <w:p>
-      <w:pPr>
-        <w:jc w:val="both"/>
-      </w:pPr>
-    </w:p>
-    <w:p>
-      <w:pPr>
-        <w:jc w:val="both"/>
-      </w:pPr>
-    </w:p>
-    <w:p>
-      <w:pPr>
-        <w:jc w:val="both"/>
-      </w:pPr>
-    </w:p>
-    <w:p>
-      <w:pPr>
-        <w:jc w:val="both"/>
-      </w:pPr>
-    </w:p>
-    <w:p>
-      <w:pPr>
-        <w:jc w:val="both"/>
-      </w:pPr>
-    </w:p>
-    <w:p/>
-    <w:p/>
-    <w:p>
-      <w:pPr>
-        <w:pStyle w:val="Ttulo2"/>
-      </w:pPr>
-      <w:bookmarkStart w:id="20" w:name="_Toc3592207"/>
-      <w:r>
-        <w:t>Diagrama de secuencia de alto nivel</w:t>
-      </w:r>
-      <w:bookmarkEnd w:id="20"/>
-    </w:p>
-    <w:p/>
-    <w:p>
-      <w:pPr>
         <w:jc w:val="center"/>
       </w:pPr>
       <w:r>
         <w:rPr>
           <w:noProof/>
-          <w:lang w:eastAsia="es-ES"/>
         </w:rPr>
         <w:drawing>
-          <wp:anchor distT="0" distB="0" distL="114300" distR="114300" simplePos="0" relativeHeight="251660288" behindDoc="0" locked="0" layoutInCell="1" allowOverlap="1">
-            <wp:simplePos x="0" y="0"/>
-            <wp:positionH relativeFrom="column">
-              <wp:posOffset>-236611</wp:posOffset>
-            </wp:positionH>
-            <wp:positionV relativeFrom="paragraph">
-              <wp:posOffset>197583</wp:posOffset>
-            </wp:positionV>
-            <wp:extent cx="5799455" cy="3502660"/>
-            <wp:effectExtent l="0" t="0" r="4445" b="2540"/>
-            <wp:wrapTopAndBottom/>
-            <wp:docPr id="21" name="Imagen 21" descr="Imagen que contiene captura de pantalla&#10;&#10;Descripción generada automáticamente"/>
+          <wp:inline distT="0" distB="0" distL="0" distR="0">
+            <wp:extent cx="1663200" cy="3384000"/>
+            <wp:effectExtent l="0" t="0" r="0" b="6985"/>
+            <wp:docPr id="24" name="Imagen 24"/>
             <wp:cNvGraphicFramePr>
               <a:graphicFrameLocks xmlns:a="http://schemas.openxmlformats.org/drawingml/2006/main" noChangeAspect="1"/>
             </wp:cNvGraphicFramePr>
@@ -5651,7 +4984,7 @@
               <a:graphicData uri="http://schemas.openxmlformats.org/drawingml/2006/picture">
                 <pic:pic xmlns:pic="http://schemas.openxmlformats.org/drawingml/2006/picture">
                   <pic:nvPicPr>
-                    <pic:cNvPr id="21" name="diagrama-secuencia.png"/>
+                    <pic:cNvPr id="24" name="foodreams_mobile_perifl.png"/>
                     <pic:cNvPicPr/>
                   </pic:nvPicPr>
                   <pic:blipFill>
@@ -5669,11 +5002,402 @@
                   <pic:spPr>
                     <a:xfrm>
                       <a:off x="0" y="0"/>
-                      <a:ext cx="5799455" cy="3502660"/>
+                      <a:ext cx="1663200" cy="3384000"/>
                     </a:xfrm>
                     <a:prstGeom prst="rect">
                       <a:avLst/>
                     </a:prstGeom>
+                  </pic:spPr>
+                </pic:pic>
+              </a:graphicData>
+            </a:graphic>
+          </wp:inline>
+        </w:drawing>
+      </w:r>
+    </w:p>
+    <w:p/>
+    <w:p>
+      <w:pPr>
+        <w:sectPr>
+          <w:pgSz w:w="11906" w:h="16838"/>
+          <w:pgMar w:top="1417" w:right="1701" w:bottom="1417" w:left="1701" w:header="708" w:footer="708" w:gutter="0"/>
+          <w:cols w:space="708"/>
+          <w:docGrid w:linePitch="360"/>
+        </w:sectPr>
+      </w:pPr>
+    </w:p>
+    <w:p>
+      <w:pPr>
+        <w:pStyle w:val="Ttulo1"/>
+      </w:pPr>
+      <w:bookmarkStart w:id="17" w:name="_Toc3643545"/>
+      <w:r>
+        <w:lastRenderedPageBreak/>
+        <w:t>Arquitectura</w:t>
+      </w:r>
+      <w:bookmarkEnd w:id="17"/>
+    </w:p>
+    <w:p/>
+    <w:p>
+      <w:pPr>
+        <w:pStyle w:val="Ttulo2"/>
+        <w:spacing w:before="0"/>
+      </w:pPr>
+      <w:bookmarkStart w:id="18" w:name="_Toc3643546"/>
+      <w:r>
+        <w:t>Diagrama de componentes</w:t>
+      </w:r>
+      <w:bookmarkEnd w:id="18"/>
+    </w:p>
+    <w:p/>
+    <w:p>
+      <w:pPr>
+        <w:spacing w:after="0"/>
+        <w:jc w:val="both"/>
+        <w:rPr>
+          <w:rFonts w:cstheme="minorHAnsi"/>
+          <w:szCs w:val="28"/>
+        </w:rPr>
+      </w:pPr>
+      <w:r>
+        <w:rPr>
+          <w:rFonts w:cstheme="minorHAnsi"/>
+          <w:szCs w:val="28"/>
+        </w:rPr>
+        <w:t xml:space="preserve">La aplicación de </w:t>
+      </w:r>
+      <w:proofErr w:type="spellStart"/>
+      <w:r>
+        <w:rPr>
+          <w:rFonts w:cstheme="minorHAnsi"/>
+          <w:szCs w:val="28"/>
+        </w:rPr>
+        <w:t>FooDreams</w:t>
+      </w:r>
+      <w:proofErr w:type="spellEnd"/>
+      <w:r>
+        <w:rPr>
+          <w:rFonts w:cstheme="minorHAnsi"/>
+          <w:szCs w:val="28"/>
+        </w:rPr>
+        <w:t xml:space="preserve"> requiere el servicio de búsqueda de vídeos de la API de </w:t>
+      </w:r>
+      <w:proofErr w:type="spellStart"/>
+      <w:r>
+        <w:rPr>
+          <w:rFonts w:cstheme="minorHAnsi"/>
+          <w:szCs w:val="28"/>
+        </w:rPr>
+        <w:t>Youtube</w:t>
+      </w:r>
+      <w:proofErr w:type="spellEnd"/>
+      <w:r>
+        <w:rPr>
+          <w:rFonts w:cstheme="minorHAnsi"/>
+          <w:szCs w:val="28"/>
+        </w:rPr>
+        <w:t xml:space="preserve">, los servicios de galería y el buscador de fotos que proporciona la API de </w:t>
+      </w:r>
+      <w:proofErr w:type="spellStart"/>
+      <w:r>
+        <w:rPr>
+          <w:rFonts w:cstheme="minorHAnsi"/>
+          <w:szCs w:val="28"/>
+        </w:rPr>
+        <w:t>Flickr</w:t>
+      </w:r>
+      <w:proofErr w:type="spellEnd"/>
+      <w:r>
+        <w:rPr>
+          <w:rFonts w:cstheme="minorHAnsi"/>
+          <w:szCs w:val="28"/>
+        </w:rPr>
+        <w:t xml:space="preserve">, y el servicio de búsqueda de recetas e información nutricional de la API de </w:t>
+      </w:r>
+      <w:proofErr w:type="spellStart"/>
+      <w:r>
+        <w:rPr>
+          <w:rFonts w:cstheme="minorHAnsi"/>
+          <w:szCs w:val="28"/>
+        </w:rPr>
+        <w:t>Edamam</w:t>
+      </w:r>
+      <w:proofErr w:type="spellEnd"/>
+      <w:r>
+        <w:rPr>
+          <w:rFonts w:cstheme="minorHAnsi"/>
+          <w:szCs w:val="28"/>
+        </w:rPr>
+        <w:t>.</w:t>
+      </w:r>
+    </w:p>
+    <w:p>
+      <w:pPr>
+        <w:spacing w:after="0"/>
+        <w:jc w:val="both"/>
+        <w:rPr>
+          <w:rFonts w:cstheme="minorHAnsi"/>
+          <w:szCs w:val="28"/>
+        </w:rPr>
+      </w:pPr>
+    </w:p>
+    <w:p>
+      <w:pPr>
+        <w:spacing w:after="0"/>
+        <w:jc w:val="center"/>
+        <w:rPr>
+          <w:rFonts w:cstheme="minorHAnsi"/>
+          <w:szCs w:val="28"/>
+        </w:rPr>
+      </w:pPr>
+      <w:r>
+        <w:rPr>
+          <w:noProof/>
+          <w:lang w:eastAsia="es-ES"/>
+        </w:rPr>
+        <w:drawing>
+          <wp:inline distT="0" distB="0" distL="0" distR="0" wp14:anchorId="12FD4FB8" wp14:editId="1AE80D2E">
+            <wp:extent cx="6216511" cy="4153710"/>
+            <wp:effectExtent l="0" t="0" r="0" b="0"/>
+            <wp:docPr id="3" name="Imagen 3"/>
+            <wp:cNvGraphicFramePr>
+              <a:graphicFrameLocks xmlns:a="http://schemas.openxmlformats.org/drawingml/2006/main" noChangeAspect="1"/>
+            </wp:cNvGraphicFramePr>
+            <a:graphic xmlns:a="http://schemas.openxmlformats.org/drawingml/2006/main">
+              <a:graphicData uri="http://schemas.openxmlformats.org/drawingml/2006/picture">
+                <pic:pic xmlns:pic="http://schemas.openxmlformats.org/drawingml/2006/picture">
+                  <pic:nvPicPr>
+                    <pic:cNvPr id="3" name="diagrama-componentes.png"/>
+                    <pic:cNvPicPr/>
+                  </pic:nvPicPr>
+                  <pic:blipFill>
+                    <a:blip r:embed="rId32">
+                      <a:extLst>
+                        <a:ext uri="{28A0092B-C50C-407E-A947-70E740481C1C}">
+                          <a14:useLocalDpi xmlns:a14="http://schemas.microsoft.com/office/drawing/2010/main" val="0"/>
+                        </a:ext>
+                      </a:extLst>
+                    </a:blip>
+                    <a:stretch>
+                      <a:fillRect/>
+                    </a:stretch>
+                  </pic:blipFill>
+                  <pic:spPr>
+                    <a:xfrm>
+                      <a:off x="0" y="0"/>
+                      <a:ext cx="6231628" cy="4163811"/>
+                    </a:xfrm>
+                    <a:prstGeom prst="rect">
+                      <a:avLst/>
+                    </a:prstGeom>
+                  </pic:spPr>
+                </pic:pic>
+              </a:graphicData>
+            </a:graphic>
+          </wp:inline>
+        </w:drawing>
+      </w:r>
+    </w:p>
+    <w:p>
+      <w:pPr>
+        <w:pStyle w:val="Ttulo2"/>
+        <w:spacing w:before="0"/>
+      </w:pPr>
+      <w:bookmarkStart w:id="19" w:name="_Toc3643547"/>
+      <w:r>
+        <w:lastRenderedPageBreak/>
+        <w:t>Diagrama de despliegue</w:t>
+      </w:r>
+      <w:bookmarkEnd w:id="19"/>
+    </w:p>
+    <w:p>
+      <w:pPr>
+        <w:jc w:val="center"/>
+      </w:pPr>
+      <w:r>
+        <w:rPr>
+          <w:noProof/>
+          <w:lang w:eastAsia="es-ES"/>
+        </w:rPr>
+        <w:drawing>
+          <wp:inline distT="0" distB="0" distL="0" distR="0">
+            <wp:extent cx="8033615" cy="4192622"/>
+            <wp:effectExtent l="0" t="0" r="5715" b="0"/>
+            <wp:docPr id="4" name="Imagen 4" descr="Imagen que contiene captura de pantalla&#10;&#10;Descripción generada automáticamente"/>
+            <wp:cNvGraphicFramePr>
+              <a:graphicFrameLocks xmlns:a="http://schemas.openxmlformats.org/drawingml/2006/main" noChangeAspect="1"/>
+            </wp:cNvGraphicFramePr>
+            <a:graphic xmlns:a="http://schemas.openxmlformats.org/drawingml/2006/main">
+              <a:graphicData uri="http://schemas.openxmlformats.org/drawingml/2006/picture">
+                <pic:pic xmlns:pic="http://schemas.openxmlformats.org/drawingml/2006/picture">
+                  <pic:nvPicPr>
+                    <pic:cNvPr id="4" name="diagrama-despliegue.png"/>
+                    <pic:cNvPicPr/>
+                  </pic:nvPicPr>
+                  <pic:blipFill>
+                    <a:blip r:embed="rId33">
+                      <a:extLst>
+                        <a:ext uri="{28A0092B-C50C-407E-A947-70E740481C1C}">
+                          <a14:useLocalDpi xmlns:a14="http://schemas.microsoft.com/office/drawing/2010/main" val="0"/>
+                        </a:ext>
+                      </a:extLst>
+                    </a:blip>
+                    <a:stretch>
+                      <a:fillRect/>
+                    </a:stretch>
+                  </pic:blipFill>
+                  <pic:spPr>
+                    <a:xfrm>
+                      <a:off x="0" y="0"/>
+                      <a:ext cx="8064264" cy="4208617"/>
+                    </a:xfrm>
+                    <a:prstGeom prst="rect">
+                      <a:avLst/>
+                    </a:prstGeom>
+                  </pic:spPr>
+                </pic:pic>
+              </a:graphicData>
+            </a:graphic>
+          </wp:inline>
+        </w:drawing>
+      </w:r>
+    </w:p>
+    <w:p>
+      <w:pPr>
+        <w:jc w:val="center"/>
+      </w:pPr>
+    </w:p>
+    <w:p>
+      <w:pPr>
+        <w:jc w:val="both"/>
+      </w:pPr>
+      <w:r>
+        <w:t xml:space="preserve">El despliegue de la aplicación se realiza a través de la plataforma como servicio </w:t>
+      </w:r>
+      <w:proofErr w:type="spellStart"/>
+      <w:r>
+        <w:t>AppEngine</w:t>
+      </w:r>
+      <w:proofErr w:type="spellEnd"/>
+      <w:r>
+        <w:t xml:space="preserve"> de Google Cloud Platform. Dicho servicio está alojado en los servidores de Google, por lo que la aplicación es desplegada en un servicio </w:t>
+      </w:r>
+      <w:proofErr w:type="spellStart"/>
+      <w:r>
+        <w:t>cloud</w:t>
+      </w:r>
+      <w:proofErr w:type="spellEnd"/>
+      <w:r>
+        <w:t>.</w:t>
+      </w:r>
+    </w:p>
+    <w:p>
+      <w:pPr>
+        <w:jc w:val="both"/>
+      </w:pPr>
+      <w:r>
+        <w:t>A través de dicho servicio se hacen las distintas llamadas a las APIs que se requieran en todo momento, según la operación que se lleve a cabo.</w:t>
+      </w:r>
+    </w:p>
+    <w:p>
+      <w:pPr>
+        <w:jc w:val="both"/>
+      </w:pPr>
+      <w:r>
+        <w:t xml:space="preserve">Además, se destaca la conexión que hay entre la API de </w:t>
+      </w:r>
+      <w:proofErr w:type="spellStart"/>
+      <w:r>
+        <w:t>Youtube</w:t>
+      </w:r>
+      <w:proofErr w:type="spellEnd"/>
+      <w:r>
+        <w:t xml:space="preserve"> y el propio navegador del cliente, ya que se hace uso de la API </w:t>
+      </w:r>
+      <w:proofErr w:type="spellStart"/>
+      <w:r>
+        <w:t>Javascript</w:t>
+      </w:r>
+      <w:proofErr w:type="spellEnd"/>
+      <w:r>
+        <w:t xml:space="preserve"> de </w:t>
+      </w:r>
+      <w:proofErr w:type="spellStart"/>
+      <w:r>
+        <w:t>Youtube</w:t>
+      </w:r>
+      <w:proofErr w:type="spellEnd"/>
+      <w:r>
+        <w:t xml:space="preserve"> para poder incrustar el reproductor en el código HTML y poder visualizar los vídeos desde la aplicación.</w:t>
+      </w:r>
+    </w:p>
+    <w:p>
+      <w:pPr>
+        <w:pStyle w:val="Ttulo2"/>
+      </w:pPr>
+      <w:bookmarkStart w:id="20" w:name="_Toc3643548"/>
+      <w:r>
+        <w:lastRenderedPageBreak/>
+        <w:t>Diagrama de secuencia de alto nivel</w:t>
+      </w:r>
+      <w:bookmarkEnd w:id="20"/>
+    </w:p>
+    <w:p>
+      <w:r>
+        <w:rPr>
+          <w:noProof/>
+          <w:lang w:eastAsia="es-ES"/>
+        </w:rPr>
+        <w:drawing>
+          <wp:anchor distT="0" distB="0" distL="114300" distR="114300" simplePos="0" relativeHeight="251658240" behindDoc="0" locked="0" layoutInCell="1" allowOverlap="1">
+            <wp:simplePos x="0" y="0"/>
+            <wp:positionH relativeFrom="column">
+              <wp:posOffset>2620645</wp:posOffset>
+            </wp:positionH>
+            <wp:positionV relativeFrom="paragraph">
+              <wp:posOffset>297180</wp:posOffset>
+            </wp:positionV>
+            <wp:extent cx="6721475" cy="3968750"/>
+            <wp:effectExtent l="0" t="0" r="0" b="6350"/>
+            <wp:wrapSquare wrapText="bothSides"/>
+            <wp:docPr id="21" name="Imagen 21" descr="Imagen que contiene captura de pantalla&#10;&#10;Descripción generada automáticamente"/>
+            <wp:cNvGraphicFramePr>
+              <a:graphicFrameLocks xmlns:a="http://schemas.openxmlformats.org/drawingml/2006/main" noChangeAspect="1"/>
+            </wp:cNvGraphicFramePr>
+            <a:graphic xmlns:a="http://schemas.openxmlformats.org/drawingml/2006/main">
+              <a:graphicData uri="http://schemas.openxmlformats.org/drawingml/2006/picture">
+                <pic:pic xmlns:pic="http://schemas.openxmlformats.org/drawingml/2006/picture">
+                  <pic:nvPicPr>
+                    <pic:cNvPr id="21" name="diagrama-secuencia.png"/>
+                    <pic:cNvPicPr/>
+                  </pic:nvPicPr>
+                  <pic:blipFill rotWithShape="1">
+                    <a:blip r:embed="rId34">
+                      <a:extLst>
+                        <a:ext uri="{28A0092B-C50C-407E-A947-70E740481C1C}">
+                          <a14:useLocalDpi xmlns:a14="http://schemas.microsoft.com/office/drawing/2010/main" val="0"/>
+                        </a:ext>
+                      </a:extLst>
+                    </a:blip>
+                    <a:srcRect l="-2281" r="-1"/>
+                    <a:stretch/>
+                  </pic:blipFill>
+                  <pic:spPr bwMode="auto">
+                    <a:xfrm>
+                      <a:off x="0" y="0"/>
+                      <a:ext cx="6721475" cy="3968750"/>
+                    </a:xfrm>
+                    <a:prstGeom prst="rect">
+                      <a:avLst/>
+                    </a:prstGeom>
+                    <a:ln>
+                      <a:noFill/>
+                    </a:ln>
+                    <a:extLst>
+                      <a:ext uri="{53640926-AAD7-44D8-BBD7-CCE9431645EC}">
+                        <a14:shadowObscured xmlns:a14="http://schemas.microsoft.com/office/drawing/2010/main"/>
+                      </a:ext>
+                    </a:extLst>
                   </pic:spPr>
                 </pic:pic>
               </a:graphicData>
@@ -5690,100 +5414,101 @@
     </w:p>
     <w:p>
       <w:pPr>
-        <w:jc w:val="center"/>
-      </w:pPr>
-    </w:p>
-    <w:p>
-      <w:pPr>
         <w:jc w:val="both"/>
       </w:pPr>
+      <w:r>
+        <w:t xml:space="preserve">Como se observa en el diagrama, el flujo de trabajo de </w:t>
+      </w:r>
+      <w:proofErr w:type="spellStart"/>
+      <w:r>
+        <w:t>FooDreams</w:t>
+      </w:r>
+      <w:proofErr w:type="spellEnd"/>
+      <w:r>
+        <w:t xml:space="preserve"> comienza con la búsqueda de una receta por parte del usuario. Se requiere, en este punto, el servicio de </w:t>
+      </w:r>
+      <w:proofErr w:type="spellStart"/>
+      <w:r>
+        <w:t>Edamam</w:t>
+      </w:r>
+      <w:proofErr w:type="spellEnd"/>
+      <w:r>
+        <w:t>, el cual facilita los resultados de recetas.</w:t>
+      </w:r>
     </w:p>
     <w:p>
       <w:pPr>
         <w:jc w:val="both"/>
       </w:pPr>
       <w:r>
-        <w:lastRenderedPageBreak/>
-        <w:t xml:space="preserve">Como se observa en el diagrama, el flujo de trabajo de </w:t>
+        <w:t xml:space="preserve">Acto seguido, por cada receta, se realizan búsquedas a través de la API de </w:t>
       </w:r>
       <w:proofErr w:type="spellStart"/>
       <w:r>
+        <w:t>Youtube</w:t>
+      </w:r>
+      <w:proofErr w:type="spellEnd"/>
+      <w:r>
+        <w:t xml:space="preserve">, de manera que se obtienen vídeos específicos para cada uno de los resultados ofrecidos por la API de </w:t>
+      </w:r>
+      <w:proofErr w:type="spellStart"/>
+      <w:r>
+        <w:t>Edamam</w:t>
+      </w:r>
+      <w:proofErr w:type="spellEnd"/>
+      <w:r>
+        <w:t>.</w:t>
+      </w:r>
+    </w:p>
+    <w:p>
+      <w:pPr>
+        <w:jc w:val="both"/>
+      </w:pPr>
+      <w:r>
+        <w:t xml:space="preserve">De forma paralela, y bajo los mismos criterios de búsqueda del usuario, desde </w:t>
+      </w:r>
+      <w:proofErr w:type="spellStart"/>
+      <w:r>
         <w:t>FooDreams</w:t>
       </w:r>
       <w:proofErr w:type="spellEnd"/>
       <w:r>
-        <w:t xml:space="preserve"> comienza con la búsqueda de una receta por parte del usuario. Se requiere, en este punto, el servicio de </w:t>
+        <w:t xml:space="preserve"> se solicita al servicio de búsqueda de Flickr una serie de fotos relacionadas con la receta.</w:t>
+      </w:r>
+    </w:p>
+    <w:p>
+      <w:pPr>
+        <w:jc w:val="both"/>
+      </w:pPr>
+      <w:r>
+        <w:t xml:space="preserve">Por último, el usuario podrá añadir fotos y borrarlas autenticándose a través de </w:t>
       </w:r>
       <w:proofErr w:type="spellStart"/>
       <w:r>
-        <w:t>Edamam</w:t>
+        <w:t>Flickr</w:t>
       </w:r>
       <w:proofErr w:type="spellEnd"/>
       <w:r>
-        <w:t>, el cual facilita los resultados de recetas.</w:t>
-      </w:r>
+        <w:t>.</w:t>
+      </w:r>
+    </w:p>
+    <w:p/>
+    <w:p>
+      <w:pPr>
+        <w:sectPr>
+          <w:pgSz w:w="16838" w:h="11906" w:orient="landscape"/>
+          <w:pgMar w:top="1134" w:right="1418" w:bottom="1134" w:left="1418" w:header="709" w:footer="709" w:gutter="0"/>
+          <w:cols w:space="708"/>
+          <w:docGrid w:linePitch="360"/>
+        </w:sectPr>
+      </w:pPr>
     </w:p>
     <w:p>
       <w:pPr>
         <w:jc w:val="both"/>
       </w:pPr>
-      <w:r>
-        <w:t xml:space="preserve">Acto seguido, por cada receta, se realizan búsquedas a través de la API de </w:t>
-      </w:r>
-      <w:proofErr w:type="spellStart"/>
-      <w:r>
-        <w:t>Youtube</w:t>
-      </w:r>
-      <w:proofErr w:type="spellEnd"/>
-      <w:r>
-        <w:t xml:space="preserve">, de manera que se obtienen vídeos específicos para cada uno de los resultados ofrecidos por la API de </w:t>
-      </w:r>
-      <w:proofErr w:type="spellStart"/>
-      <w:r>
-        <w:t>Edamam</w:t>
-      </w:r>
-      <w:proofErr w:type="spellEnd"/>
-      <w:r>
-        <w:t>.</w:t>
-      </w:r>
-    </w:p>
-    <w:p>
-      <w:pPr>
-        <w:jc w:val="both"/>
-      </w:pPr>
-      <w:r>
-        <w:t xml:space="preserve">De forma paralela, y bajo los mismos criterios de búsqueda del usuario, desde </w:t>
-      </w:r>
-      <w:proofErr w:type="spellStart"/>
-      <w:r>
-        <w:t>FooDreams</w:t>
-      </w:r>
-      <w:proofErr w:type="spellEnd"/>
-      <w:r>
-        <w:t xml:space="preserve"> se solicita al servicio de búsqueda de Flickr una serie de fotos relacionadas con la receta.</w:t>
-      </w:r>
-    </w:p>
-    <w:p>
-      <w:pPr>
-        <w:jc w:val="both"/>
-      </w:pPr>
-      <w:r>
-        <w:t>Por último, el usuario podrá añadir fotos y borrarlas autenticándose a través de Flickr.</w:t>
-      </w:r>
-    </w:p>
-    <w:p>
-      <w:pPr>
-        <w:jc w:val="center"/>
-      </w:pPr>
-    </w:p>
-    <w:p>
-      <w:pPr>
-        <w:jc w:val="both"/>
-      </w:pPr>
     </w:p>
     <w:sectPr>
-      <w:footerReference w:type="even" r:id="rId32"/>
-      <w:footerReference w:type="default" r:id="rId33"/>
       <w:pgSz w:w="11906" w:h="16838"/>
       <w:pgMar w:top="1417" w:right="1701" w:bottom="1417" w:left="1701" w:header="708" w:footer="708" w:gutter="0"/>
       <w:pgNumType w:start="1"/>
@@ -5824,34 +5549,53 @@
 <w:ftr xmlns:wpc="http://schemas.microsoft.com/office/word/2010/wordprocessingCanvas" xmlns:cx="http://schemas.microsoft.com/office/drawing/2014/chartex" xmlns:cx1="http://schemas.microsoft.com/office/drawing/2015/9/8/chartex" xmlns:cx2="http://schemas.microsoft.com/office/drawing/2015/10/21/chartex" xmlns:cx3="http://schemas.microsoft.com/office/drawing/2016/5/9/chartex" xmlns:cx4="http://schemas.microsoft.com/office/drawing/2016/5/10/chartex" xmlns:cx5="http://schemas.microsoft.com/office/drawing/2016/5/11/chartex" xmlns:cx6="http://schemas.microsoft.com/office/drawing/2016/5/12/chartex" xmlns:cx7="http://schemas.microsoft.com/office/drawing/2016/5/13/chartex" xmlns:cx8="http://schemas.microsoft.com/office/drawing/2016/5/14/chartex" xmlns:mc="http://schemas.openxmlformats.org/markup-compatibility/2006" xmlns:aink="http://schemas.microsoft.com/office/drawing/2016/ink" xmlns:am3d="http://schemas.microsoft.com/office/drawing/2017/model3d" xmlns:o="urn:schemas-microsoft-com:office:office" xmlns:r="http://schemas.openxmlformats.org/officeDocument/2006/relationships" xmlns:m="http://schemas.openxmlformats.org/officeDocument/2006/math" xmlns:v="urn:schemas-microsoft-com:vml" xmlns:wp14="http://schemas.microsoft.com/office/word/2010/wordprocessingDrawing" xmlns:wp="http://schemas.openxmlformats.org/drawingml/2006/wordprocessingDrawing" xmlns:w10="urn:schemas-microsoft-com:office:word" xmlns:w="http://schemas.openxmlformats.org/wordprocessingml/2006/main" xmlns:w14="http://schemas.microsoft.com/office/word/2010/wordml" xmlns:w15="http://schemas.microsoft.com/office/word/2012/wordml" xmlns:w16cid="http://schemas.microsoft.com/office/word/2016/wordml/cid" xmlns:w16se="http://schemas.microsoft.com/office/word/2015/wordml/symex" xmlns:wpg="http://schemas.microsoft.com/office/word/2010/wordprocessingGroup" xmlns:wpi="http://schemas.microsoft.com/office/word/2010/wordprocessingInk" xmlns:wne="http://schemas.microsoft.com/office/word/2006/wordml" xmlns:wps="http://schemas.microsoft.com/office/word/2010/wordprocessingShape" mc:Ignorable="w14 w15 w16se w16cid wp14">
   <w:sdt>
     <w:sdtPr>
-      <w:id w:val="648105110"/>
+      <w:rPr>
+        <w:rStyle w:val="Nmerodepgina"/>
+      </w:rPr>
+      <w:id w:val="-1933034257"/>
       <w:docPartObj>
         <w:docPartGallery w:val="Page Numbers (Bottom of Page)"/>
         <w:docPartUnique/>
       </w:docPartObj>
     </w:sdtPr>
-    <w:sdtEndPr/>
     <w:sdtContent>
       <w:p>
         <w:pPr>
           <w:pStyle w:val="Piedepgina"/>
+          <w:framePr w:wrap="none" w:vAnchor="text" w:hAnchor="page" w:x="1441" w:y="-151"/>
+          <w:rPr>
+            <w:rStyle w:val="Nmerodepgina"/>
+          </w:rPr>
         </w:pPr>
         <w:r>
+          <w:rPr>
+            <w:rStyle w:val="Nmerodepgina"/>
+          </w:rPr>
           <w:fldChar w:fldCharType="begin"/>
         </w:r>
         <w:r>
-          <w:instrText>PAGE   \* MERGEFORMAT</w:instrText>
+          <w:rPr>
+            <w:rStyle w:val="Nmerodepgina"/>
+          </w:rPr>
+          <w:instrText xml:space="preserve"> PAGE </w:instrText>
         </w:r>
         <w:r>
+          <w:rPr>
+            <w:rStyle w:val="Nmerodepgina"/>
+          </w:rPr>
           <w:fldChar w:fldCharType="separate"/>
         </w:r>
         <w:r>
           <w:rPr>
+            <w:rStyle w:val="Nmerodepgina"/>
             <w:noProof/>
           </w:rPr>
-          <w:t>10</w:t>
+          <w:t>4</w:t>
         </w:r>
         <w:r>
+          <w:rPr>
+            <w:rStyle w:val="Nmerodepgina"/>
+          </w:rPr>
           <w:fldChar w:fldCharType="end"/>
         </w:r>
       </w:p>
@@ -5860,6 +5604,11 @@
   <w:p>
     <w:pPr>
       <w:pStyle w:val="Piedepgina"/>
+      <w:framePr w:wrap="none" w:vAnchor="text" w:hAnchor="page" w:x="1441" w:y="-151"/>
+      <w:ind w:right="360" w:firstLine="360"/>
+      <w:rPr>
+        <w:rStyle w:val="Nmerodepgina"/>
+      </w:rPr>
     </w:pPr>
   </w:p>
 </w:ftr>
@@ -5869,40 +5618,74 @@
 <w:ftr xmlns:wpc="http://schemas.microsoft.com/office/word/2010/wordprocessingCanvas" xmlns:cx="http://schemas.microsoft.com/office/drawing/2014/chartex" xmlns:cx1="http://schemas.microsoft.com/office/drawing/2015/9/8/chartex" xmlns:cx2="http://schemas.microsoft.com/office/drawing/2015/10/21/chartex" xmlns:cx3="http://schemas.microsoft.com/office/drawing/2016/5/9/chartex" xmlns:cx4="http://schemas.microsoft.com/office/drawing/2016/5/10/chartex" xmlns:cx5="http://schemas.microsoft.com/office/drawing/2016/5/11/chartex" xmlns:cx6="http://schemas.microsoft.com/office/drawing/2016/5/12/chartex" xmlns:cx7="http://schemas.microsoft.com/office/drawing/2016/5/13/chartex" xmlns:cx8="http://schemas.microsoft.com/office/drawing/2016/5/14/chartex" xmlns:mc="http://schemas.openxmlformats.org/markup-compatibility/2006" xmlns:aink="http://schemas.microsoft.com/office/drawing/2016/ink" xmlns:am3d="http://schemas.microsoft.com/office/drawing/2017/model3d" xmlns:o="urn:schemas-microsoft-com:office:office" xmlns:r="http://schemas.openxmlformats.org/officeDocument/2006/relationships" xmlns:m="http://schemas.openxmlformats.org/officeDocument/2006/math" xmlns:v="urn:schemas-microsoft-com:vml" xmlns:wp14="http://schemas.microsoft.com/office/word/2010/wordprocessingDrawing" xmlns:wp="http://schemas.openxmlformats.org/drawingml/2006/wordprocessingDrawing" xmlns:w10="urn:schemas-microsoft-com:office:word" xmlns:w="http://schemas.openxmlformats.org/wordprocessingml/2006/main" xmlns:w14="http://schemas.microsoft.com/office/word/2010/wordml" xmlns:w15="http://schemas.microsoft.com/office/word/2012/wordml" xmlns:w16cid="http://schemas.microsoft.com/office/word/2016/wordml/cid" xmlns:w16se="http://schemas.microsoft.com/office/word/2015/wordml/symex" xmlns:wpg="http://schemas.microsoft.com/office/word/2010/wordprocessingGroup" xmlns:wpi="http://schemas.microsoft.com/office/word/2010/wordprocessingInk" xmlns:wne="http://schemas.microsoft.com/office/word/2006/wordml" xmlns:wps="http://schemas.microsoft.com/office/word/2010/wordprocessingShape" mc:Ignorable="w14 w15 w16se w16cid wp14">
   <w:sdt>
     <w:sdtPr>
-      <w:id w:val="1561977444"/>
+      <w:rPr>
+        <w:rStyle w:val="Nmerodepgina"/>
+      </w:rPr>
+      <w:id w:val="-537044042"/>
       <w:docPartObj>
         <w:docPartGallery w:val="Page Numbers (Bottom of Page)"/>
         <w:docPartUnique/>
       </w:docPartObj>
     </w:sdtPr>
-    <w:sdtEndPr/>
     <w:sdtContent>
       <w:p>
         <w:pPr>
           <w:pStyle w:val="Piedepgina"/>
-          <w:jc w:val="right"/>
+          <w:framePr w:wrap="none" w:vAnchor="text" w:hAnchor="margin" w:xAlign="outside" w:y="1"/>
+          <w:rPr>
+            <w:rStyle w:val="Nmerodepgina"/>
+          </w:rPr>
         </w:pPr>
         <w:r>
+          <w:rPr>
+            <w:rStyle w:val="Nmerodepgina"/>
+          </w:rPr>
           <w:fldChar w:fldCharType="begin"/>
         </w:r>
         <w:r>
-          <w:instrText>PAGE   \* MERGEFORMAT</w:instrText>
+          <w:rPr>
+            <w:rStyle w:val="Nmerodepgina"/>
+          </w:rPr>
+          <w:instrText xml:space="preserve"> PAGE </w:instrText>
         </w:r>
         <w:r>
+          <w:rPr>
+            <w:rStyle w:val="Nmerodepgina"/>
+          </w:rPr>
           <w:fldChar w:fldCharType="separate"/>
         </w:r>
         <w:r>
           <w:rPr>
+            <w:rStyle w:val="Nmerodepgina"/>
             <w:noProof/>
           </w:rPr>
-          <w:t>11</w:t>
+          <w:t>3</w:t>
         </w:r>
         <w:r>
+          <w:rPr>
+            <w:rStyle w:val="Nmerodepgina"/>
+          </w:rPr>
           <w:fldChar w:fldCharType="end"/>
         </w:r>
       </w:p>
     </w:sdtContent>
   </w:sdt>
+  <w:p>
+    <w:pPr>
+      <w:pStyle w:val="Piedepgina"/>
+      <w:ind w:right="360" w:firstLine="360"/>
+    </w:pPr>
+  </w:p>
+</w:ftr>
+</file>
+
+<file path=word/footer3.xml><?xml version="1.0" encoding="utf-8"?>
+<w:ftr xmlns:wpc="http://schemas.microsoft.com/office/word/2010/wordprocessingCanvas" xmlns:cx="http://schemas.microsoft.com/office/drawing/2014/chartex" xmlns:cx1="http://schemas.microsoft.com/office/drawing/2015/9/8/chartex" xmlns:cx2="http://schemas.microsoft.com/office/drawing/2015/10/21/chartex" xmlns:cx3="http://schemas.microsoft.com/office/drawing/2016/5/9/chartex" xmlns:cx4="http://schemas.microsoft.com/office/drawing/2016/5/10/chartex" xmlns:cx5="http://schemas.microsoft.com/office/drawing/2016/5/11/chartex" xmlns:cx6="http://schemas.microsoft.com/office/drawing/2016/5/12/chartex" xmlns:cx7="http://schemas.microsoft.com/office/drawing/2016/5/13/chartex" xmlns:cx8="http://schemas.microsoft.com/office/drawing/2016/5/14/chartex" xmlns:mc="http://schemas.openxmlformats.org/markup-compatibility/2006" xmlns:aink="http://schemas.microsoft.com/office/drawing/2016/ink" xmlns:am3d="http://schemas.microsoft.com/office/drawing/2017/model3d" xmlns:o="urn:schemas-microsoft-com:office:office" xmlns:r="http://schemas.openxmlformats.org/officeDocument/2006/relationships" xmlns:m="http://schemas.openxmlformats.org/officeDocument/2006/math" xmlns:v="urn:schemas-microsoft-com:vml" xmlns:wp14="http://schemas.microsoft.com/office/word/2010/wordprocessingDrawing" xmlns:wp="http://schemas.openxmlformats.org/drawingml/2006/wordprocessingDrawing" xmlns:w10="urn:schemas-microsoft-com:office:word" xmlns:w="http://schemas.openxmlformats.org/wordprocessingml/2006/main" xmlns:w14="http://schemas.microsoft.com/office/word/2010/wordml" xmlns:w15="http://schemas.microsoft.com/office/word/2012/wordml" xmlns:w16cid="http://schemas.microsoft.com/office/word/2016/wordml/cid" xmlns:w16se="http://schemas.microsoft.com/office/word/2015/wordml/symex" xmlns:wpg="http://schemas.microsoft.com/office/word/2010/wordprocessingGroup" xmlns:wpi="http://schemas.microsoft.com/office/word/2010/wordprocessingInk" xmlns:wne="http://schemas.microsoft.com/office/word/2006/wordml" xmlns:wps="http://schemas.microsoft.com/office/word/2010/wordprocessingShape" mc:Ignorable="w14 w15 w16se w16cid wp14">
+  <w:p>
+    <w:pPr>
+      <w:pStyle w:val="Piedepgina"/>
+    </w:pPr>
+  </w:p>
   <w:p>
     <w:pPr>
       <w:pStyle w:val="Piedepgina"/>
@@ -7261,7 +7044,7 @@
       </w:pPr>
     </w:pPrDefault>
   </w:docDefaults>
-  <w:latentStyles w:defLockedState="0" w:defUIPriority="99" w:defSemiHidden="0" w:defUnhideWhenUsed="0" w:defQFormat="0" w:count="375">
+  <w:latentStyles w:defLockedState="0" w:defUIPriority="99" w:defSemiHidden="0" w:defUnhideWhenUsed="0" w:defQFormat="0" w:count="376">
     <w:lsdException w:name="Normal" w:uiPriority="0" w:qFormat="1"/>
     <w:lsdException w:name="heading 1" w:uiPriority="9" w:qFormat="1"/>
     <w:lsdException w:name="heading 2" w:semiHidden="1" w:uiPriority="9" w:unhideWhenUsed="1" w:qFormat="1"/>
@@ -7367,7 +7150,6 @@
     <w:lsdException w:name="HTML Sample" w:semiHidden="1" w:unhideWhenUsed="1"/>
     <w:lsdException w:name="HTML Typewriter" w:semiHidden="1" w:unhideWhenUsed="1"/>
     <w:lsdException w:name="HTML Variable" w:semiHidden="1" w:unhideWhenUsed="1"/>
-    <w:lsdException w:name="Normal Table" w:semiHidden="1" w:unhideWhenUsed="1"/>
     <w:lsdException w:name="annotation subject" w:semiHidden="1" w:unhideWhenUsed="1"/>
     <w:lsdException w:name="No List" w:semiHidden="1" w:unhideWhenUsed="1"/>
     <w:lsdException w:name="Outline List 1" w:semiHidden="1" w:unhideWhenUsed="1"/>
@@ -7414,10 +7196,8 @@
     <w:lsdException w:name="Table Subtle 2" w:semiHidden="1" w:unhideWhenUsed="1"/>
     <w:lsdException w:name="Table Web 1" w:semiHidden="1" w:unhideWhenUsed="1"/>
     <w:lsdException w:name="Table Web 2" w:semiHidden="1" w:unhideWhenUsed="1"/>
-    <w:lsdException w:name="Table Web 3" w:semiHidden="1" w:unhideWhenUsed="1"/>
     <w:lsdException w:name="Balloon Text" w:semiHidden="1" w:unhideWhenUsed="1"/>
-    <w:lsdException w:name="Table Grid" w:semiHidden="1" w:uiPriority="39" w:unhideWhenUsed="1"/>
-    <w:lsdException w:name="Table Theme" w:semiHidden="1" w:unhideWhenUsed="1"/>
+    <w:lsdException w:name="Table Grid" w:uiPriority="39"/>
     <w:lsdException w:name="Placeholder Text" w:semiHidden="1"/>
     <w:lsdException w:name="No Spacing" w:uiPriority="1" w:qFormat="1"/>
     <w:lsdException w:name="Light Shading" w:uiPriority="60"/>
@@ -7637,6 +7417,7 @@
     <w:lsdException w:name="Smart Hyperlink" w:semiHidden="1" w:unhideWhenUsed="1"/>
     <w:lsdException w:name="Hashtag" w:semiHidden="1" w:unhideWhenUsed="1"/>
     <w:lsdException w:name="Unresolved Mention" w:semiHidden="1" w:unhideWhenUsed="1"/>
+    <w:lsdException w:name="Smart Link" w:semiHidden="1" w:unhideWhenUsed="1"/>
   </w:latentStyles>
   <w:style w:type="paragraph" w:default="1" w:styleId="Normal">
     <w:name w:val="Normal"/>
@@ -8622,6 +8403,14 @@
       <w:u w:val="single"/>
     </w:rPr>
   </w:style>
+  <w:style w:type="character" w:styleId="Nmerodepgina">
+    <w:name w:val="page number"/>
+    <w:basedOn w:val="Fuentedeprrafopredeter"/>
+    <w:uiPriority w:val="99"/>
+    <w:semiHidden/>
+    <w:unhideWhenUsed/>
+    <w:rsid w:val="0007312D"/>
+  </w:style>
 </w:styles>
 </file>
 
@@ -8891,7 +8680,7 @@
 </file>
 
 <file path=customXml/itemProps1.xml><?xml version="1.0" encoding="utf-8"?>
-<ds:datastoreItem xmlns:ds="http://schemas.openxmlformats.org/officeDocument/2006/customXml" ds:itemID="{39313F01-B8FA-45CA-9D1E-3672A3B8DAA0}">
+<ds:datastoreItem xmlns:ds="http://schemas.openxmlformats.org/officeDocument/2006/customXml" ds:itemID="{4453E629-4DA6-5841-AFF8-9F055E0810E8}">
   <ds:schemaRefs>
     <ds:schemaRef ds:uri="http://schemas.openxmlformats.org/officeDocument/2006/bibliography"/>
   </ds:schemaRefs>

</xml_diff>